<commit_message>
Updated the qualified ARU fig
</commit_message>
<xml_diff>
--- a/docs/BirdNET_flycatcher_proposal_Sunny_20251024.docx
+++ b/docs/BirdNET_flycatcher_proposal_Sunny_20251024.docx
@@ -4,80 +4,85 @@
   <w:body>
     <w:p>
       <w:pPr>
-        <w:spacing w:line="276" w:lineRule="auto"/>
         <w:jc w:val="center"/>
         <w:rPr>
           <w:b/>
+          <w:bCs/>
         </w:rPr>
       </w:pPr>
       <w:r>
         <w:rPr>
           <w:b/>
-        </w:rPr>
-        <w:t>Audio monitoring for temporal</w:t>
+          <w:bCs/>
+        </w:rPr>
+        <w:t>A</w:t>
       </w:r>
       <w:r>
         <w:rPr>
           <w:b/>
+          <w:bCs/>
+        </w:rPr>
+        <w:t>RUs identifies spatio</w:t>
+      </w:r>
+      <w:r>
+        <w:rPr>
+          <w:b/>
+          <w:bCs/>
+        </w:rPr>
+        <w:t>temporal</w:t>
+      </w:r>
+      <w:r>
+        <w:rPr>
+          <w:b/>
+          <w:bCs/>
         </w:rPr>
         <w:t xml:space="preserve"> </w:t>
       </w:r>
       <w:r>
         <w:rPr>
           <w:b/>
+          <w:bCs/>
         </w:rPr>
         <w:t xml:space="preserve">pattern </w:t>
       </w:r>
       <w:r>
         <w:rPr>
           <w:b/>
+          <w:bCs/>
         </w:rPr>
         <w:t xml:space="preserve">of </w:t>
       </w:r>
       <w:r>
         <w:rPr>
           <w:b/>
+          <w:bCs/>
         </w:rPr>
         <w:t xml:space="preserve">migratory </w:t>
       </w:r>
       <w:r>
         <w:rPr>
           <w:b/>
-        </w:rPr>
-        <w:t>birds: using</w:t>
+          <w:bCs/>
+        </w:rPr>
+        <w:t>birds</w:t>
       </w:r>
       <w:r>
         <w:rPr>
           <w:b/>
-        </w:rPr>
-        <w:t xml:space="preserve"> Olive-sided Flycatcher</w:t>
-      </w:r>
-      <w:r>
-        <w:rPr>
-          <w:b/>
-        </w:rPr>
-        <w:t xml:space="preserve"> as an example</w:t>
+          <w:bCs/>
+        </w:rPr>
+        <w:t xml:space="preserve"> for potential improvement in breeding birds survey protocol</w:t>
       </w:r>
     </w:p>
     <w:p>
       <w:pPr>
         <w:pStyle w:val="Heading1"/>
-        <w:spacing w:line="276" w:lineRule="auto"/>
-        <w:rPr>
-          <w:szCs w:val="24"/>
-        </w:rPr>
-      </w:pPr>
-      <w:r>
-        <w:rPr>
-          <w:szCs w:val="24"/>
-        </w:rPr>
+      </w:pPr>
+      <w:r>
         <w:t>Outline</w:t>
       </w:r>
     </w:p>
     <w:p>
-      <w:pPr>
-        <w:spacing w:line="276" w:lineRule="auto"/>
-      </w:pPr>
       <w:r>
         <w:t>During breeding season, most birds show a daily period of high singing activity, which is known as “dawn chorus” (</w:t>
       </w:r>
@@ -148,7 +153,15 @@
         <w:t>e relationships</w:t>
       </w:r>
       <w:r>
-        <w:t xml:space="preserve"> between environmental factors and the dawn chorus start time</w:t>
+        <w:t xml:space="preserve"> between environmental </w:t>
+      </w:r>
+      <w:proofErr w:type="gramStart"/>
+      <w:r>
+        <w:t>factors</w:t>
+      </w:r>
+      <w:proofErr w:type="gramEnd"/>
+      <w:r>
+        <w:t xml:space="preserve"> and the dawn chorus start time</w:t>
       </w:r>
       <w:r>
         <w:t>; however, bird species in North American have received little attention</w:t>
@@ -182,8 +195,17 @@
           <w:i/>
           <w:iCs/>
         </w:rPr>
-        <w:t>Contopus cooperi</w:t>
-      </w:r>
+        <w:t xml:space="preserve">Contopus </w:t>
+      </w:r>
+      <w:proofErr w:type="spellStart"/>
+      <w:r>
+        <w:rPr>
+          <w:i/>
+          <w:iCs/>
+        </w:rPr>
+        <w:t>cooperi</w:t>
+      </w:r>
+      <w:proofErr w:type="spellEnd"/>
       <w:r>
         <w:t>)</w:t>
       </w:r>
@@ -203,7 +225,15 @@
         <w:t>This research will inform the effects of environmental factors on the dawn chorus start time of Olive-sided Flycatcher</w:t>
       </w:r>
       <w:r>
-        <w:t xml:space="preserve">, not only providing a baseline information for the species but also setting up </w:t>
+        <w:t xml:space="preserve">, not only providing </w:t>
+      </w:r>
+      <w:proofErr w:type="gramStart"/>
+      <w:r>
+        <w:t>a baseline</w:t>
+      </w:r>
+      <w:proofErr w:type="gramEnd"/>
+      <w:r>
+        <w:t xml:space="preserve"> information for the species but also setting up </w:t>
       </w:r>
       <w:r>
         <w:t xml:space="preserve">a standard framework for future dawn chorus studies. </w:t>
@@ -212,32 +242,13 @@
     <w:p>
       <w:pPr>
         <w:pStyle w:val="Heading1"/>
-        <w:spacing w:line="276" w:lineRule="auto"/>
-        <w:rPr>
-          <w:szCs w:val="24"/>
-        </w:rPr>
-      </w:pPr>
-      <w:r>
-        <w:rPr>
-          <w:szCs w:val="24"/>
-        </w:rPr>
+      </w:pPr>
+      <w:r>
         <w:t>Objectives</w:t>
       </w:r>
     </w:p>
     <w:p>
       <w:pPr>
-        <w:numPr>
-          <w:ilvl w:val="0"/>
-          <w:numId w:val="1"/>
-        </w:numPr>
-        <w:pBdr>
-          <w:top w:val="nil"/>
-          <w:left w:val="nil"/>
-          <w:bottom w:val="nil"/>
-          <w:right w:val="nil"/>
-          <w:between w:val="nil"/>
-        </w:pBdr>
-        <w:spacing w:after="0" w:line="276" w:lineRule="auto"/>
         <w:rPr>
           <w:color w:val="000000"/>
         </w:rPr>
@@ -253,18 +264,6 @@
     </w:p>
     <w:p>
       <w:pPr>
-        <w:numPr>
-          <w:ilvl w:val="0"/>
-          <w:numId w:val="1"/>
-        </w:numPr>
-        <w:pBdr>
-          <w:top w:val="nil"/>
-          <w:left w:val="nil"/>
-          <w:bottom w:val="nil"/>
-          <w:right w:val="nil"/>
-          <w:between w:val="nil"/>
-        </w:pBdr>
-        <w:spacing w:after="0" w:line="276" w:lineRule="auto"/>
         <w:rPr>
           <w:color w:val="000000"/>
         </w:rPr>
@@ -282,91 +281,58 @@
       </w:r>
     </w:p>
     <w:p>
-      <w:pPr>
-        <w:spacing w:line="276" w:lineRule="auto"/>
-      </w:pPr>
       <w:r>
         <w:lastRenderedPageBreak/>
         <w:t xml:space="preserve">Related papers: </w:t>
       </w:r>
     </w:p>
     <w:p>
-      <w:pPr>
-        <w:pStyle w:val="ListParagraph"/>
-        <w:numPr>
-          <w:ilvl w:val="0"/>
-          <w:numId w:val="2"/>
-        </w:numPr>
-        <w:spacing w:line="276" w:lineRule="auto"/>
-      </w:pPr>
-      <w:r>
-        <w:t>A global assessment of BirdNET performance: differences among continents, biomes, and species</w:t>
-      </w:r>
-    </w:p>
-    <w:p>
-      <w:pPr>
-        <w:pStyle w:val="ListParagraph"/>
-        <w:numPr>
-          <w:ilvl w:val="0"/>
-          <w:numId w:val="2"/>
-        </w:numPr>
-        <w:spacing w:line="276" w:lineRule="auto"/>
-      </w:pPr>
+      <w:r>
+        <w:t xml:space="preserve">A global assessment of </w:t>
+      </w:r>
+      <w:proofErr w:type="spellStart"/>
+      <w:r>
+        <w:t>BirdNET</w:t>
+      </w:r>
+      <w:proofErr w:type="spellEnd"/>
+      <w:r>
+        <w:t xml:space="preserve"> performance: differences among continents, biomes, and species</w:t>
+      </w:r>
+    </w:p>
+    <w:p>
       <w:r>
         <w:t>Using data from camera traps and autonomous recording units to evaluate and improve species-habitat inferences</w:t>
       </w:r>
     </w:p>
     <w:p>
-      <w:pPr>
-        <w:pStyle w:val="ListParagraph"/>
-        <w:numPr>
-          <w:ilvl w:val="0"/>
-          <w:numId w:val="2"/>
-        </w:numPr>
-        <w:spacing w:line="276" w:lineRule="auto"/>
-      </w:pPr>
       <w:r>
         <w:t>Diel and seasonal vocal activity patterns revealed by passive acoustic monitoring suggest expert recommendations for breeding bird surveys need adjustment</w:t>
       </w:r>
     </w:p>
     <w:p>
-      <w:pPr>
-        <w:pStyle w:val="ListParagraph"/>
-        <w:numPr>
-          <w:ilvl w:val="0"/>
-          <w:numId w:val="2"/>
-        </w:numPr>
-        <w:spacing w:line="276" w:lineRule="auto"/>
-      </w:pPr>
       <w:r>
         <w:t>Phenological mismatch between breeding birds and their surveyors and implications for estimating population trends</w:t>
       </w:r>
     </w:p>
     <w:p>
-      <w:pPr>
-        <w:spacing w:line="276" w:lineRule="auto"/>
-      </w:pPr>
       <w:r>
         <w:t>Potential source to compare the OSFL trends:</w:t>
       </w:r>
     </w:p>
     <w:p>
-      <w:pPr>
-        <w:spacing w:line="276" w:lineRule="auto"/>
-      </w:pPr>
-      <w:r>
-        <w:t xml:space="preserve">Idea – get the Canada wide trends from these three sources and make an comparison? </w:t>
-      </w:r>
-    </w:p>
-    <w:p>
-      <w:pPr>
-        <w:pStyle w:val="ListParagraph"/>
-        <w:numPr>
-          <w:ilvl w:val="0"/>
-          <w:numId w:val="2"/>
-        </w:numPr>
-        <w:spacing w:line="276" w:lineRule="auto"/>
-      </w:pPr>
+      <w:r>
+        <w:t xml:space="preserve">Idea – get the Canada wide trends from these three sources and make </w:t>
+      </w:r>
+      <w:proofErr w:type="gramStart"/>
+      <w:r>
+        <w:t>an</w:t>
+      </w:r>
+      <w:proofErr w:type="gramEnd"/>
+      <w:r>
+        <w:t xml:space="preserve"> comparison? </w:t>
+      </w:r>
+    </w:p>
+    <w:p>
       <w:r>
         <w:t xml:space="preserve">Trend from eBird data across Canada, and BC: </w:t>
       </w:r>
@@ -380,14 +346,6 @@
       </w:hyperlink>
     </w:p>
     <w:p>
-      <w:pPr>
-        <w:pStyle w:val="ListParagraph"/>
-        <w:numPr>
-          <w:ilvl w:val="0"/>
-          <w:numId w:val="2"/>
-        </w:numPr>
-        <w:spacing w:line="276" w:lineRule="auto"/>
-      </w:pPr>
       <w:r>
         <w:t xml:space="preserve">Trend from various resources in Canada, produced by Nature Counts: </w:t>
       </w:r>
@@ -401,14 +359,6 @@
       </w:hyperlink>
     </w:p>
     <w:p>
-      <w:pPr>
-        <w:pStyle w:val="ListParagraph"/>
-        <w:numPr>
-          <w:ilvl w:val="0"/>
-          <w:numId w:val="2"/>
-        </w:numPr>
-        <w:spacing w:line="276" w:lineRule="auto"/>
-      </w:pPr>
       <w:r>
         <w:t xml:space="preserve">Trends from breeding birds survey across Canada, and BC: </w:t>
       </w:r>
@@ -422,17 +372,11 @@
       </w:hyperlink>
     </w:p>
     <w:p>
-      <w:pPr>
-        <w:spacing w:line="276" w:lineRule="auto"/>
-      </w:pPr>
       <w:r>
         <w:t xml:space="preserve">Something else: </w:t>
       </w:r>
     </w:p>
     <w:p>
-      <w:pPr>
-        <w:spacing w:line="276" w:lineRule="auto"/>
-      </w:pPr>
       <w:r>
         <w:t xml:space="preserve">BBS protocol: </w:t>
       </w:r>
@@ -445,16 +389,11 @@
         </w:r>
       </w:hyperlink>
     </w:p>
-    <w:p>
-      <w:pPr>
-        <w:spacing w:line="276" w:lineRule="auto"/>
-      </w:pPr>
-    </w:p>
+    <w:p/>
     <w:p>
       <w:pPr>
         <w:rPr>
           <w:rFonts w:eastAsiaTheme="majorEastAsia" w:cstheme="majorBidi"/>
-          <w:b/>
         </w:rPr>
       </w:pPr>
       <w:r>
@@ -464,15 +403,8 @@
     <w:p>
       <w:pPr>
         <w:pStyle w:val="Heading1"/>
-        <w:spacing w:line="276" w:lineRule="auto"/>
-        <w:rPr>
-          <w:szCs w:val="24"/>
-        </w:rPr>
-      </w:pPr>
-      <w:r>
-        <w:rPr>
-          <w:szCs w:val="24"/>
-        </w:rPr>
+      </w:pPr>
+      <w:r>
         <w:lastRenderedPageBreak/>
         <w:t xml:space="preserve">Method and materials </w:t>
       </w:r>
@@ -480,388 +412,393 @@
     <w:p>
       <w:pPr>
         <w:pStyle w:val="Heading2"/>
-        <w:spacing w:line="276" w:lineRule="auto"/>
-        <w:rPr>
-          <w:szCs w:val="24"/>
-        </w:rPr>
       </w:pPr>
       <w:bookmarkStart w:id="1" w:name="_heading=h.3lz8qfjxfy41" w:colFirst="0" w:colLast="0"/>
       <w:bookmarkEnd w:id="1"/>
       <w:r>
-        <w:rPr>
-          <w:szCs w:val="24"/>
-        </w:rPr>
-        <w:t>Study area</w:t>
-      </w:r>
-    </w:p>
-    <w:p>
-      <w:pPr>
-        <w:spacing w:line="276" w:lineRule="auto"/>
-      </w:pPr>
-    </w:p>
-    <w:p>
-      <w:pPr>
-        <w:spacing w:line="276" w:lineRule="auto"/>
-      </w:pPr>
-      <w:r>
-        <w:t>The study was conducted in the John Prince Research Forest</w:t>
-      </w:r>
-      <w:r>
-        <w:t xml:space="preserve"> (~150 km</w:t>
-      </w:r>
-      <w:r>
-        <w:rPr>
-          <w:vertAlign w:val="superscript"/>
-        </w:rPr>
-        <w:t>2</w:t>
-      </w:r>
-      <w:r>
-        <w:t xml:space="preserve"> in area)</w:t>
-      </w:r>
-      <w:r>
-        <w:t>, located in central British Columbia, Canada, within the dry sub-boreal spruce biogeoclimatic zone</w:t>
-      </w:r>
-      <w:r>
+        <w:t>Target species</w:t>
+      </w:r>
+    </w:p>
+    <w:p>
+      <w:pPr>
+        <w:rPr>
+          <w:color w:val="00B0F0"/>
+        </w:rPr>
+      </w:pPr>
+      <w:r>
+        <w:rPr>
+          <w:color w:val="00B0F0"/>
+        </w:rPr>
+        <w:t>The target species was Olive-sided Flycatcher (OSFL)</w:t>
+      </w:r>
+    </w:p>
+    <w:p>
+      <w:pPr>
+        <w:pStyle w:val="ListParagraph"/>
+        <w:numPr>
+          <w:ilvl w:val="0"/>
+          <w:numId w:val="4"/>
+        </w:numPr>
+        <w:rPr>
+          <w:color w:val="00B0F0"/>
+        </w:rPr>
+      </w:pPr>
+      <w:r>
+        <w:rPr>
+          <w:color w:val="00B0F0"/>
+        </w:rPr>
+        <w:t xml:space="preserve">Breeding </w:t>
+      </w:r>
+      <w:proofErr w:type="spellStart"/>
+      <w:r>
+        <w:rPr>
+          <w:color w:val="00B0F0"/>
+        </w:rPr>
+        <w:t>behaviour</w:t>
+      </w:r>
+      <w:proofErr w:type="spellEnd"/>
+      <w:r>
+        <w:rPr>
+          <w:color w:val="00B0F0"/>
+        </w:rPr>
+        <w:t xml:space="preserve">, nesting timing, double peak of the vocal activity? </w:t>
+      </w:r>
+    </w:p>
+    <w:p>
+      <w:pPr>
+        <w:pStyle w:val="ListParagraph"/>
+        <w:numPr>
+          <w:ilvl w:val="0"/>
+          <w:numId w:val="4"/>
+        </w:numPr>
+        <w:rPr>
+          <w:color w:val="00B0F0"/>
+        </w:rPr>
+      </w:pPr>
+      <w:r>
+        <w:rPr>
+          <w:color w:val="00B0F0"/>
+        </w:rPr>
+        <w:t>The contradicted results from eBird, breeding birds survey</w:t>
+      </w:r>
+    </w:p>
+    <w:p>
+      <w:pPr>
+        <w:rPr>
+          <w:color w:val="00B0F0"/>
+        </w:rPr>
+      </w:pPr>
+      <w:r>
+        <w:rPr>
+          <w:color w:val="00B0F0"/>
+        </w:rPr>
+        <w:t xml:space="preserve"> </w:t>
+      </w:r>
+    </w:p>
+    <w:p>
+      <w:pPr>
+        <w:pStyle w:val="Heading2"/>
+        <w:rPr>
+          <w:color w:val="00B0F0"/>
+        </w:rPr>
+      </w:pPr>
+      <w:r>
+        <w:t>Study area and a</w:t>
+      </w:r>
+      <w:r>
+        <w:t>udio data</w:t>
+      </w:r>
+      <w:r>
+        <w:t xml:space="preserve"> collection</w:t>
+      </w:r>
+    </w:p>
+    <w:p>
+      <w:pPr>
+        <w:rPr>
+          <w:lang w:val="en-CA"/>
+        </w:rPr>
+      </w:pPr>
+      <w:r>
+        <w:rPr>
+          <w:lang w:val="en-CA"/>
+        </w:rPr>
+        <w:t xml:space="preserve">The study was conducted in the John Prince Research Forest, covering approximately 150 km², located in central British Columbia, Canada (54°27'N, 124°10'W; 700 m </w:t>
+      </w:r>
+      <w:proofErr w:type="spellStart"/>
+      <w:r>
+        <w:rPr>
+          <w:lang w:val="en-CA"/>
+        </w:rPr>
+        <w:t>a.s.l</w:t>
+      </w:r>
+      <w:proofErr w:type="spellEnd"/>
+      <w:r>
+        <w:rPr>
+          <w:lang w:val="en-CA"/>
+        </w:rPr>
+        <w:t xml:space="preserve">.) within the dry sub-boreal spruce </w:t>
+      </w:r>
+      <w:proofErr w:type="spellStart"/>
+      <w:r>
+        <w:rPr>
+          <w:lang w:val="en-CA"/>
+        </w:rPr>
+        <w:t>biogeoclimatic</w:t>
+      </w:r>
+      <w:proofErr w:type="spellEnd"/>
+      <w:r>
+        <w:rPr>
+          <w:lang w:val="en-CA"/>
+        </w:rPr>
+        <w:t xml:space="preserve"> zone. Acoustic data were collected using 66 </w:t>
+      </w:r>
+      <w:proofErr w:type="spellStart"/>
+      <w:r>
+        <w:rPr>
+          <w:lang w:val="en-CA"/>
+        </w:rPr>
+        <w:t>AudioMoth</w:t>
+      </w:r>
+      <w:proofErr w:type="spellEnd"/>
+      <w:r>
+        <w:rPr>
+          <w:lang w:val="en-CA"/>
+        </w:rPr>
         <w:t xml:space="preserve"> (</w:t>
       </w:r>
       <w:r>
         <w:rPr>
-          <w:color w:val="FF0000"/>
-        </w:rPr>
-        <w:t>Fig</w:t>
-      </w:r>
-      <w:r>
-        <w:rPr>
-          <w:rFonts w:hint="eastAsia"/>
-          <w:color w:val="FF0000"/>
-        </w:rPr>
-        <w:t>.</w:t>
-      </w:r>
-      <w:r>
-        <w:rPr>
-          <w:color w:val="FF0000"/>
-        </w:rPr>
-        <w:t>1A</w:t>
-      </w:r>
-      <w:r>
+          <w:color w:val="EE0000"/>
+          <w:lang w:val="en-CA"/>
+        </w:rPr>
+        <w:t>cite</w:t>
+      </w:r>
+      <w:r>
+        <w:rPr>
+          <w:lang w:val="en-CA"/>
+        </w:rPr>
         <w:t>)</w:t>
       </w:r>
       <w:r>
-        <w:t>. Audio data were collected from 2020 to 2022 during the breeding season (May to July) between 4</w:t>
-      </w:r>
-      <w:r>
-        <w:t>am</w:t>
-      </w:r>
-      <w:r>
-        <w:t xml:space="preserve"> and 7</w:t>
-      </w:r>
-      <w:r>
-        <w:t>am</w:t>
-      </w:r>
-      <w:r>
-        <w:t>, using 66 Audio Moths (</w:t>
-      </w:r>
-      <w:r>
-        <w:rPr>
-          <w:color w:val="FF0000"/>
-        </w:rPr>
-        <w:t>cite</w:t>
-      </w:r>
-      <w:r>
-        <w:t>). Recordings were made for 1 minute every 5 minutes. Each ARU was placed</w:t>
-      </w:r>
-      <w:r>
-        <w:t xml:space="preserve"> at least two kilometers apart to minimize spatial correlation. Variability in the number of active ARUs at each site/date occurred due to setup logistics and field challenges such as battery depletion, firmware issues, or disturbances by wildlife (</w:t>
-      </w:r>
-      <w:r>
-        <w:rPr>
-          <w:color w:val="FF0000"/>
-        </w:rPr>
-        <w:t>Fig</w:t>
-      </w:r>
-      <w:r>
-        <w:rPr>
-          <w:rFonts w:hint="eastAsia"/>
-          <w:color w:val="FF0000"/>
-        </w:rPr>
-        <w:t>.</w:t>
-      </w:r>
-      <w:r>
-        <w:rPr>
-          <w:color w:val="FF0000"/>
-        </w:rPr>
-        <w:t>1B</w:t>
-      </w:r>
-      <w:r>
-        <w:t>).</w:t>
-      </w:r>
-    </w:p>
-    <w:p>
-      <w:pPr>
-        <w:spacing w:line="276" w:lineRule="auto"/>
-      </w:pPr>
-    </w:p>
-    <w:p>
-      <w:pPr>
-        <w:spacing w:line="276" w:lineRule="auto"/>
-      </w:pPr>
-      <w:r>
-        <w:t xml:space="preserve">The audio data was collected in John Prince Research Forest (54° 27'N, 124° 10'W, 700 m a.s.l) in 2020 </w:t>
-      </w:r>
-      <w:r>
-        <w:rPr>
-          <w:rFonts w:hint="eastAsia"/>
-        </w:rPr>
-        <w:t xml:space="preserve">to 2022 </w:t>
-      </w:r>
-      <w:r>
-        <w:t xml:space="preserve">breeding season. A total of </w:t>
-      </w:r>
-      <w:r>
-        <w:rPr>
-          <w:rFonts w:hint="eastAsia"/>
-        </w:rPr>
-        <w:t>44</w:t>
-      </w:r>
-      <w:r>
+        <w:rPr>
+          <w:lang w:val="en-CA"/>
+        </w:rPr>
+        <w:t xml:space="preserve">, each deployed at least 2 km apart to minimize spatial autocorrelation. </w:t>
+      </w:r>
+      <w:r>
+        <w:rPr>
+          <w:lang w:val="en-CA"/>
+        </w:rPr>
+        <w:t xml:space="preserve">Acoustic data were collected </w:t>
+      </w:r>
+      <w:r>
+        <w:rPr>
+          <w:lang w:val="en-CA"/>
+        </w:rPr>
+        <w:t xml:space="preserve">during the breeding seasons from 2020 to 2022 (May–July), between </w:t>
+      </w:r>
+      <w:r>
+        <w:rPr>
+          <w:lang w:val="en-CA"/>
+        </w:rPr>
+        <w:t>4am</w:t>
+      </w:r>
+      <w:r>
+        <w:rPr>
+          <w:lang w:val="en-CA"/>
+        </w:rPr>
+        <w:t xml:space="preserve"> and </w:t>
+      </w:r>
+      <w:r>
+        <w:rPr>
+          <w:lang w:val="en-CA"/>
+        </w:rPr>
+        <w:t>7am</w:t>
+      </w:r>
+      <w:r>
+        <w:rPr>
+          <w:lang w:val="en-CA"/>
+        </w:rPr>
+        <w:t>. Recordings were scheduled for 1-minute recording intervals followed by 4 minutes of inactivity, resulting in 12 recordings per hour and 36 recordings per day.</w:t>
+      </w:r>
+      <w:r>
+        <w:rPr>
+          <w:lang w:val="en-CA"/>
+        </w:rPr>
         <w:t xml:space="preserve"> </w:t>
       </w:r>
       <w:r>
-        <w:t>recorders (</w:t>
-      </w:r>
-      <w:r>
-        <w:t>AudioMoth</w:t>
-      </w:r>
-      <w:r>
-        <w:t xml:space="preserve">; </w:t>
-      </w:r>
-      <w:r>
-        <w:t xml:space="preserve">Open Acoustic Devices, 2020) were evenly distributed across the region </w:t>
-      </w:r>
-      <w:r>
-        <w:rPr>
-          <w:color w:val="FF0000"/>
-        </w:rPr>
-        <w:t>(fig. of a map)</w:t>
-      </w:r>
-      <w:r>
-        <w:rPr>
-          <w:color w:val="FF0000"/>
-        </w:rPr>
-        <w:t xml:space="preserve">. </w:t>
-      </w:r>
-      <w:r>
-        <w:t xml:space="preserve">Adjacent recorders were placed at least 2 km apart to ensue independent sampling. </w:t>
-      </w:r>
-      <w:r>
-        <w:t xml:space="preserve">All </w:t>
-      </w:r>
-      <w:r>
-        <w:t>recorders</w:t>
-      </w:r>
-      <w:r>
-        <w:t xml:space="preserve"> w</w:t>
-      </w:r>
-      <w:r>
-        <w:t>ere</w:t>
-      </w:r>
-      <w:r>
-        <w:t xml:space="preserve"> under an identical recording schedule, repeating daily from </w:t>
-      </w:r>
-      <w:r>
-        <w:t>four</w:t>
-      </w:r>
-      <w:r>
-        <w:t xml:space="preserve"> am</w:t>
-      </w:r>
-      <w:r>
-        <w:t xml:space="preserve"> to </w:t>
-      </w:r>
-      <w:r>
-        <w:t>seven</w:t>
-      </w:r>
-      <w:r>
-        <w:t xml:space="preserve"> am, one minute on, followed by four minutes off. </w:t>
-      </w:r>
-      <w:r>
-        <w:t xml:space="preserve">Recorders were deployed in the field beginning on X April 2021 (mean deployment date </w:t>
-      </w:r>
-      <w:r>
-        <w:rPr>
-          <w:color w:val="FF0000"/>
-        </w:rPr>
-        <w:t>X</w:t>
-      </w:r>
-      <w:r>
-        <w:t xml:space="preserve"> April 2021</w:t>
-      </w:r>
-      <w:r>
-        <w:t xml:space="preserve">; range </w:t>
-      </w:r>
-      <w:r>
-        <w:rPr>
-          <w:color w:val="FF0000"/>
-        </w:rPr>
-        <w:t>X</w:t>
-      </w:r>
-      <w:r>
-        <w:t xml:space="preserve"> April 2021 – </w:t>
-      </w:r>
-      <w:r>
-        <w:rPr>
-          <w:color w:val="FF0000"/>
-        </w:rPr>
-        <w:t>X</w:t>
-      </w:r>
-      <w:r>
-        <w:t xml:space="preserve"> May 2021; </w:t>
-      </w:r>
-      <w:r>
-        <w:rPr>
-          <w:color w:val="FF0000"/>
-        </w:rPr>
-        <w:t>X±Y</w:t>
-      </w:r>
-      <w:r>
-        <w:t xml:space="preserve"> recorded/recorder</w:t>
-      </w:r>
-      <w:r>
+        <w:rPr>
+          <w:lang w:val="en-CA"/>
+        </w:rPr>
+        <w:t>In total, 67,301 one-minute recordings were obtained. All recordings were standardized to a 48 kHz sampling rate and stored as mono Pulse Code Modulation (PCM) WAV files.</w:t>
+      </w:r>
+    </w:p>
+    <w:p>
+      <w:pPr>
+        <w:pStyle w:val="Heading2"/>
+        <w:rPr>
+          <w:lang w:val="en-CA"/>
+        </w:rPr>
+      </w:pPr>
+      <w:r>
+        <w:t>Audio data processing</w:t>
+      </w:r>
+    </w:p>
+    <w:p>
+      <w:r>
+        <w:t xml:space="preserve">Collected acoustic data were analyzed using the </w:t>
+      </w:r>
+      <w:proofErr w:type="spellStart"/>
+      <w:r>
+        <w:t>BirdNET</w:t>
+      </w:r>
+      <w:proofErr w:type="spellEnd"/>
+      <w:r>
+        <w:t xml:space="preserve"> Analyzer v2.4 model (</w:t>
+      </w:r>
+      <w:r>
+        <w:rPr>
+          <w:color w:val="EE0000"/>
+        </w:rPr>
+        <w:t>cite GitHub repository</w:t>
+      </w:r>
+      <w:r>
+        <w:t xml:space="preserve">), implemented via the Python module running in a local terminal (parameters detailed in </w:t>
+      </w:r>
+      <w:r>
+        <w:rPr>
+          <w:color w:val="EE0000"/>
+        </w:rPr>
+        <w:t>Table 1</w:t>
+      </w:r>
+      <w:r>
+        <w:rPr>
+          <w:color w:val="EE0000"/>
+        </w:rPr>
+        <w:t xml:space="preserve">in </w:t>
+      </w:r>
+      <w:r>
+        <w:rPr>
+          <w:color w:val="EE0000"/>
+        </w:rPr>
+        <w:t>Tseng et al. (202</w:t>
+      </w:r>
+      <w:r>
+        <w:rPr>
+          <w:color w:val="EE0000"/>
+        </w:rPr>
+        <w:t>6</w:t>
+      </w:r>
+      <w:r>
+        <w:rPr>
+          <w:color w:val="EE0000"/>
+        </w:rPr>
         <w:t>)</w:t>
       </w:r>
       <w:r>
-        <w:t>. This resulted in</w:t>
-      </w:r>
-      <w:r>
-        <w:t xml:space="preserve"> 67,301 one-minute recordings collected. All recordings were formatted into a 48 kHz sampling rate and the mono pulse code modulation WAV.</w:t>
-      </w:r>
-    </w:p>
-    <w:p>
-      <w:r>
-        <w:br w:type="page"/>
-      </w:r>
-    </w:p>
-    <w:p>
-      <w:pPr>
-        <w:pStyle w:val="Heading2"/>
-        <w:spacing w:line="276" w:lineRule="auto"/>
-        <w:rPr>
-          <w:szCs w:val="24"/>
-        </w:rPr>
-      </w:pPr>
-      <w:bookmarkStart w:id="2" w:name="_heading=h.9cimy47f6cr1" w:colFirst="0" w:colLast="0"/>
-      <w:bookmarkEnd w:id="2"/>
-      <w:r>
-        <w:rPr>
-          <w:szCs w:val="24"/>
-        </w:rPr>
+        <w:t xml:space="preserve">. To retain as many </w:t>
+      </w:r>
+      <w:r>
+        <w:t xml:space="preserve">true positive </w:t>
+      </w:r>
+      <w:r>
+        <w:t xml:space="preserve">detections as possible in the initial analysis stage, we set the parameter </w:t>
+      </w:r>
+      <w:proofErr w:type="spellStart"/>
+      <w:r>
+        <w:t>min_conf</w:t>
+      </w:r>
+      <w:proofErr w:type="spellEnd"/>
+      <w:r>
+        <w:t xml:space="preserve">, </w:t>
+      </w:r>
+      <w:r>
+        <w:t>which filters out results below a specified confidence threshold</w:t>
+      </w:r>
+      <w:r>
+        <w:t xml:space="preserve">, </w:t>
+      </w:r>
+      <w:r>
+        <w:t>to 0.1. This low</w:t>
+      </w:r>
+      <w:r>
+        <w:t xml:space="preserve"> initial</w:t>
+      </w:r>
+      <w:r>
+        <w:t xml:space="preserve"> threshold </w:t>
+      </w:r>
+      <w:r>
+        <w:t>allowed</w:t>
+      </w:r>
+      <w:r>
+        <w:t xml:space="preserve"> us to later apply </w:t>
+      </w:r>
+      <w:r>
+        <w:t xml:space="preserve">the </w:t>
+      </w:r>
+      <w:r>
+        <w:t>species-specific threshold to minimize false positives. Processing the entire dataset, which comprised 1.5 terabytes of audio, required approximately 72 consecutive hours.</w:t>
+      </w:r>
+    </w:p>
+    <w:p>
+      <w:r>
+        <w:t xml:space="preserve">The species-specific threshold for Olive-sided Flycatcher (OSFL) was applied to ensure a precision of 0.95. Based on </w:t>
+      </w:r>
+      <w:r>
+        <w:rPr>
+          <w:color w:val="EE0000"/>
+        </w:rPr>
+        <w:t>Tseng et al. (2025)</w:t>
+      </w:r>
+      <w:r>
+        <w:t xml:space="preserve">, who defined </w:t>
+      </w:r>
+      <w:proofErr w:type="spellStart"/>
+      <w:r>
+        <w:t>BirdNET</w:t>
+      </w:r>
+      <w:proofErr w:type="spellEnd"/>
+      <w:r>
+        <w:t xml:space="preserve"> thresholds for common species in the same dataset and study area, we used a threshold of 0.35 for OSFL. Refer to </w:t>
+      </w:r>
+      <w:r>
+        <w:rPr>
+          <w:color w:val="EE0000"/>
+        </w:rPr>
+        <w:t xml:space="preserve">Tseng et al. (2025) </w:t>
+      </w:r>
+      <w:r>
+        <w:t xml:space="preserve">for a detailed framework on how </w:t>
+      </w:r>
+      <w:proofErr w:type="spellStart"/>
+      <w:r>
+        <w:t>BirdNET</w:t>
+      </w:r>
+      <w:proofErr w:type="spellEnd"/>
+      <w:r>
+        <w:t xml:space="preserve"> species-specific thresholds are defined. </w:t>
+      </w:r>
+      <w:r>
         <w:lastRenderedPageBreak/>
-        <w:t xml:space="preserve">Audio </w:t>
-      </w:r>
-      <w:r>
-        <w:rPr>
-          <w:szCs w:val="24"/>
-        </w:rPr>
-        <w:t>data</w:t>
-      </w:r>
-    </w:p>
-    <w:p>
-      <w:r>
-        <w:t xml:space="preserve">Process through BirdNET, filter the detections by the developed threshold, based on previous publication. </w:t>
-      </w:r>
-    </w:p>
-    <w:p>
-      <w:r>
-        <w:t xml:space="preserve">Collected acoustic data were analyzed using the BirdNET Analyzer </w:t>
-      </w:r>
-      <w:r>
-        <w:rPr>
-          <w:rFonts w:hint="eastAsia"/>
-        </w:rPr>
-        <w:t xml:space="preserve">v2.4 model </w:t>
-      </w:r>
-      <w:r>
-        <w:t>(</w:t>
-      </w:r>
-      <w:r>
-        <w:rPr>
-          <w:color w:val="FF0000"/>
-        </w:rPr>
-        <w:t>cite with GitHub repository</w:t>
-      </w:r>
-      <w:r>
-        <w:t xml:space="preserve">), utilizing the Windows Setup option to run the Python module in a local environment (parameters detailed in </w:t>
-      </w:r>
-      <w:r>
-        <w:rPr>
-          <w:color w:val="FF0000"/>
-        </w:rPr>
-        <w:t xml:space="preserve">Table </w:t>
-      </w:r>
-      <w:r>
-        <w:rPr>
-          <w:color w:val="FF0000"/>
-        </w:rPr>
-        <w:t>1</w:t>
-      </w:r>
-      <w:r>
-        <w:t>). To retain as many detections as possible at the first analysis stage, we set the parameter “min_conf”, which determines the threshold for ignoring results with confidence below this level, to 0.1. This low threshold was chosen because the optimal confidence threshold varies across species. By keeping as many original detections as possible, we would have the flexibility later to apply species-specific thresholds to filter out false positives. The entire dataset, comprising 1.5 terabytes of audio, required approximately 72 consecutive hours of processing.</w:t>
-      </w:r>
-    </w:p>
-    <w:p>
-      <w:pPr>
-        <w:spacing w:line="360" w:lineRule="auto"/>
-      </w:pPr>
-      <w:r>
-        <w:t xml:space="preserve">For each species, we defined species-specific thresholds for retaining reliable BirdNET detections following the methods recommended by </w:t>
-      </w:r>
-      <w:r>
-        <w:rPr>
-          <w:color w:val="FF0000"/>
-        </w:rPr>
-        <w:t>Wood and Kahl (2024)</w:t>
-      </w:r>
-      <w:r>
-        <w:t xml:space="preserve"> and </w:t>
-      </w:r>
-      <w:r>
-        <w:rPr>
-          <w:color w:val="FF0000"/>
-        </w:rPr>
-        <w:t>Tseng et al. (2024)</w:t>
-      </w:r>
-      <w:r>
-        <w:t xml:space="preserve">. Stratified sampling was used to select 360 recording segments per species, with 20 segments sampled from each 0.5 confidence interval class (ranging from 0.1 to 1.0). Each segment was manually reviewed via listening or spectrogram analysis to classify detections as true or false positives. Logistic regression with a logit link function was applied, modeling BirdNET confidence scores as the predictor and detection accuracy as the response. A threshold achieving a precision of 0.95, indicating that at least 95% of remaining detections were true positives, was then identified for each species. See </w:t>
-      </w:r>
-      <w:r>
-        <w:rPr>
-          <w:color w:val="FF0000"/>
-        </w:rPr>
-        <w:t>Tseng et al. 2024</w:t>
-      </w:r>
-      <w:r>
-        <w:t xml:space="preserve"> for detailed method. This process was repeated iteratively across all target species.</w:t>
-      </w:r>
-    </w:p>
-    <w:p/>
-    <w:p/>
-    <w:p>
+        <w:t xml:space="preserve">Daily OSFL detections were summarized for each site throughout the survey period. At sites with at least one detection, the number of active days varied from 1 to 54, with a mean of 6.84 ± </w:t>
+      </w:r>
       <w:r>
         <w:rPr>
           <w:noProof/>
         </w:rPr>
-        <w:lastRenderedPageBreak/>
         <mc:AlternateContent>
           <mc:Choice Requires="wps">
             <w:drawing>
-              <wp:anchor distT="45720" distB="45720" distL="114300" distR="114300" simplePos="0" relativeHeight="251659264" behindDoc="0" locked="0" layoutInCell="1" allowOverlap="1" wp14:anchorId="3026257B" wp14:editId="05B8DA28">
+              <wp:anchor distT="45720" distB="45720" distL="114300" distR="114300" simplePos="0" relativeHeight="251659264" behindDoc="0" locked="0" layoutInCell="1" allowOverlap="1" wp14:anchorId="3026257B" wp14:editId="5D21A052">
                 <wp:simplePos x="0" y="0"/>
                 <wp:positionH relativeFrom="margin">
-                  <wp:posOffset>-267335</wp:posOffset>
+                  <wp:posOffset>-219075</wp:posOffset>
                 </wp:positionH>
                 <wp:positionV relativeFrom="paragraph">
-                  <wp:posOffset>586740</wp:posOffset>
+                  <wp:posOffset>2905914</wp:posOffset>
                 </wp:positionV>
-                <wp:extent cx="6567170" cy="5162550"/>
+                <wp:extent cx="6567170" cy="5320665"/>
                 <wp:effectExtent l="0" t="0" r="0" b="0"/>
                 <wp:wrapSquare wrapText="bothSides"/>
                 <wp:docPr id="217" name="Text Box 2"/>
@@ -877,7 +814,7 @@
                       <wps:spPr bwMode="auto">
                         <a:xfrm>
                           <a:off x="0" y="0"/>
-                          <a:ext cx="6567170" cy="5162550"/>
+                          <a:ext cx="6567170" cy="5320665"/>
                         </a:xfrm>
                         <a:prstGeom prst="rect">
                           <a:avLst/>
@@ -959,14 +896,53 @@
                             <w:r>
                               <w:rPr>
                                 <w:rFonts w:asciiTheme="minorHAnsi" w:hAnsiTheme="minorHAnsi" w:cstheme="minorHAnsi"/>
+                                <w:color w:val="EE0000"/>
                               </w:rPr>
-                              <w:t>Fig. XYZ the occupancy of OSFL in sites and date</w:t>
+                              <w:t>Fig. XYZ</w:t>
+                            </w:r>
+                            <w:r>
+                              <w:rPr>
+                                <w:rFonts w:asciiTheme="minorHAnsi" w:hAnsiTheme="minorHAnsi" w:cstheme="minorHAnsi"/>
+                                <w:color w:val="EE0000"/>
+                              </w:rPr>
+                              <w:t>.</w:t>
+                            </w:r>
+                            <w:r>
+                              <w:rPr>
+                                <w:rFonts w:asciiTheme="minorHAnsi" w:hAnsiTheme="minorHAnsi" w:cstheme="minorHAnsi"/>
+                                <w:color w:val="EE0000"/>
+                              </w:rPr>
+                              <w:t xml:space="preserve"> </w:t>
                             </w:r>
                             <w:r>
                               <w:rPr>
                                 <w:rFonts w:asciiTheme="minorHAnsi" w:hAnsiTheme="minorHAnsi" w:cstheme="minorHAnsi"/>
                               </w:rPr>
-                              <w:t xml:space="preserve">. Sites were ranked by number of total OSFL detections from low (top) to high (bottom). </w:t>
+                              <w:t xml:space="preserve">Daily detections of Olive-sided Flycatcher (OSFL) across sites. Sites are ranked by total OSFL detections, from lowest (top) to highest (bottom). Grid cells with a color gradient indicate days with OSFL </w:t>
+                            </w:r>
+                            <w:r>
+                              <w:rPr>
+                                <w:rFonts w:asciiTheme="minorHAnsi" w:hAnsiTheme="minorHAnsi" w:cstheme="minorHAnsi"/>
+                              </w:rPr>
+                              <w:t>detections</w:t>
+                            </w:r>
+                            <w:r>
+                              <w:rPr>
+                                <w:rFonts w:asciiTheme="minorHAnsi" w:hAnsiTheme="minorHAnsi" w:cstheme="minorHAnsi"/>
+                              </w:rPr>
+                              <w:t>, while grey cells represent days when the ARU was active but no</w:t>
+                            </w:r>
+                            <w:r>
+                              <w:rPr>
+                                <w:rFonts w:asciiTheme="minorHAnsi" w:hAnsiTheme="minorHAnsi" w:cstheme="minorHAnsi"/>
+                              </w:rPr>
+                              <w:t xml:space="preserve"> OSFL</w:t>
+                            </w:r>
+                            <w:r>
+                              <w:rPr>
+                                <w:rFonts w:asciiTheme="minorHAnsi" w:hAnsiTheme="minorHAnsi" w:cstheme="minorHAnsi"/>
+                              </w:rPr>
+                              <w:t xml:space="preserve"> detections. Variation in ARU activity periods at each site (grey and colored areas) reflects logistical constraints and field challenges, including battery depletion, firmware issues, and wildlife disturbances.</w:t>
                             </w:r>
                           </w:p>
                         </w:txbxContent>
@@ -992,7 +968,7 @@
                 <v:stroke joinstyle="miter"/>
                 <v:path gradientshapeok="t" o:connecttype="rect"/>
               </v:shapetype>
-              <v:shape id="Text Box 2" o:spid="_x0000_s1026" type="#_x0000_t202" style="position:absolute;margin-left:-21.05pt;margin-top:46.2pt;width:517.1pt;height:406.5pt;z-index:251659264;visibility:visible;mso-wrap-style:square;mso-width-percent:0;mso-height-percent:0;mso-wrap-distance-left:9pt;mso-wrap-distance-top:3.6pt;mso-wrap-distance-right:9pt;mso-wrap-distance-bottom:3.6pt;mso-position-horizontal:absolute;mso-position-horizontal-relative:margin;mso-position-vertical:absolute;mso-position-vertical-relative:text;mso-width-percent:0;mso-height-percent:0;mso-width-relative:margin;mso-height-relative:margin;v-text-anchor:top" o:gfxdata="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" filled="f" stroked="f">
+              <v:shape id="Text Box 2" o:spid="_x0000_s1026" type="#_x0000_t202" style="position:absolute;margin-left:-17.25pt;margin-top:228.8pt;width:517.1pt;height:418.95pt;z-index:251659264;visibility:visible;mso-wrap-style:square;mso-width-percent:0;mso-height-percent:0;mso-wrap-distance-left:9pt;mso-wrap-distance-top:3.6pt;mso-wrap-distance-right:9pt;mso-wrap-distance-bottom:3.6pt;mso-position-horizontal:absolute;mso-position-horizontal-relative:margin;mso-position-vertical:absolute;mso-position-vertical-relative:text;mso-width-percent:0;mso-height-percent:0;mso-width-relative:margin;mso-height-relative:margin;v-text-anchor:top" o:gfxdata="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" filled="f" stroked="f">
                 <v:textbox>
                   <w:txbxContent>
                     <w:p>
@@ -1062,14 +1038,53 @@
                       <w:r>
                         <w:rPr>
                           <w:rFonts w:asciiTheme="minorHAnsi" w:hAnsiTheme="minorHAnsi" w:cstheme="minorHAnsi"/>
+                          <w:color w:val="EE0000"/>
                         </w:rPr>
-                        <w:t>Fig. XYZ the occupancy of OSFL in sites and date</w:t>
+                        <w:t>Fig. XYZ</w:t>
+                      </w:r>
+                      <w:r>
+                        <w:rPr>
+                          <w:rFonts w:asciiTheme="minorHAnsi" w:hAnsiTheme="minorHAnsi" w:cstheme="minorHAnsi"/>
+                          <w:color w:val="EE0000"/>
+                        </w:rPr>
+                        <w:t>.</w:t>
+                      </w:r>
+                      <w:r>
+                        <w:rPr>
+                          <w:rFonts w:asciiTheme="minorHAnsi" w:hAnsiTheme="minorHAnsi" w:cstheme="minorHAnsi"/>
+                          <w:color w:val="EE0000"/>
+                        </w:rPr>
+                        <w:t xml:space="preserve"> </w:t>
                       </w:r>
                       <w:r>
                         <w:rPr>
                           <w:rFonts w:asciiTheme="minorHAnsi" w:hAnsiTheme="minorHAnsi" w:cstheme="minorHAnsi"/>
                         </w:rPr>
-                        <w:t xml:space="preserve">. Sites were ranked by number of total OSFL detections from low (top) to high (bottom). </w:t>
+                        <w:t xml:space="preserve">Daily detections of Olive-sided Flycatcher (OSFL) across sites. Sites are ranked by total OSFL detections, from lowest (top) to highest (bottom). Grid cells with a color gradient indicate days with OSFL </w:t>
+                      </w:r>
+                      <w:r>
+                        <w:rPr>
+                          <w:rFonts w:asciiTheme="minorHAnsi" w:hAnsiTheme="minorHAnsi" w:cstheme="minorHAnsi"/>
+                        </w:rPr>
+                        <w:t>detections</w:t>
+                      </w:r>
+                      <w:r>
+                        <w:rPr>
+                          <w:rFonts w:asciiTheme="minorHAnsi" w:hAnsiTheme="minorHAnsi" w:cstheme="minorHAnsi"/>
+                        </w:rPr>
+                        <w:t>, while grey cells represent days when the ARU was active but no</w:t>
+                      </w:r>
+                      <w:r>
+                        <w:rPr>
+                          <w:rFonts w:asciiTheme="minorHAnsi" w:hAnsiTheme="minorHAnsi" w:cstheme="minorHAnsi"/>
+                        </w:rPr>
+                        <w:t xml:space="preserve"> OSFL</w:t>
+                      </w:r>
+                      <w:r>
+                        <w:rPr>
+                          <w:rFonts w:asciiTheme="minorHAnsi" w:hAnsiTheme="minorHAnsi" w:cstheme="minorHAnsi"/>
+                        </w:rPr>
+                        <w:t xml:space="preserve"> detections. Variation in ARU activity periods at each site (grey and colored areas) reflects logistical constraints and field challenges, including battery depletion, firmware issues, and wildlife disturbances.</w:t>
                       </w:r>
                     </w:p>
                   </w:txbxContent>
@@ -1081,29 +1096,17 @@
         </mc:AlternateContent>
       </w:r>
       <w:r>
-        <w:t>Each site with</w:t>
-      </w:r>
-      <w:r>
-        <w:t xml:space="preserve"> at least one</w:t>
-      </w:r>
-      <w:r>
-        <w:t xml:space="preserve"> detection of OSFL has varied days of OSFL presence, ranging from 1 to 54 days, mean days is 6.84 +- 10.89 days</w:t>
-      </w:r>
-      <w:r>
-        <w:t xml:space="preserve"> (Fig.)</w:t>
-      </w:r>
-      <w:r>
-        <w:t xml:space="preserve">. </w:t>
-      </w:r>
-    </w:p>
-    <w:p>
-      <w:pPr>
-        <w:rPr>
-          <w:rFonts w:eastAsiaTheme="majorEastAsia" w:cstheme="majorBidi"/>
-          <w:b/>
-          <w:i/>
-        </w:rPr>
-      </w:pPr>
+        <w:t>10.89 days (</w:t>
+      </w:r>
+      <w:r>
+        <w:rPr>
+          <w:color w:val="EE0000"/>
+        </w:rPr>
+        <w:t>Fig. XYZ</w:t>
+      </w:r>
+      <w:r>
+        <w:t>).</w:t>
+      </w:r>
       <w:r>
         <w:br w:type="page"/>
       </w:r>
@@ -1111,22 +1114,12 @@
     <w:p>
       <w:pPr>
         <w:pStyle w:val="Heading2"/>
-        <w:spacing w:line="276" w:lineRule="auto"/>
-        <w:rPr>
-          <w:szCs w:val="24"/>
-        </w:rPr>
-      </w:pPr>
-      <w:r>
-        <w:rPr>
-          <w:szCs w:val="24"/>
-        </w:rPr>
+      </w:pPr>
+      <w:r>
         <w:lastRenderedPageBreak/>
         <w:t xml:space="preserve">Weather </w:t>
       </w:r>
       <w:r>
-        <w:rPr>
-          <w:szCs w:val="24"/>
-        </w:rPr>
         <w:t>and environmental covariates</w:t>
       </w:r>
     </w:p>
@@ -1135,23 +1128,17 @@
         <w:t xml:space="preserve">From ECCC Historical data, </w:t>
       </w:r>
     </w:p>
-    <w:p>
-      <w:pPr>
-        <w:spacing w:line="276" w:lineRule="auto"/>
-      </w:pPr>
-    </w:p>
+    <w:p/>
     <w:p>
       <w:pPr>
         <w:rPr>
           <w:rFonts w:eastAsiaTheme="majorEastAsia" w:cstheme="majorBidi"/>
-          <w:b/>
           <w:i/>
         </w:rPr>
       </w:pPr>
       <w:r>
         <w:rPr>
           <w:rFonts w:eastAsiaTheme="majorEastAsia" w:cstheme="majorBidi"/>
-          <w:b/>
           <w:i/>
         </w:rPr>
         <w:br w:type="page"/>
@@ -1159,79 +1146,20 @@
     </w:p>
     <w:p>
       <w:pPr>
-        <w:spacing w:line="276" w:lineRule="auto"/>
-        <w:rPr>
-          <w:rFonts w:eastAsiaTheme="majorEastAsia" w:cstheme="majorBidi"/>
-          <w:b/>
-          <w:i/>
-        </w:rPr>
-      </w:pPr>
-      <w:r>
-        <w:rPr>
-          <w:rFonts w:eastAsiaTheme="majorEastAsia" w:cstheme="majorBidi"/>
-          <w:b/>
-          <w:i/>
-        </w:rPr>
+        <w:pStyle w:val="Heading2"/>
+      </w:pPr>
+      <w:r>
         <w:lastRenderedPageBreak/>
         <w:t>Modelling</w:t>
       </w:r>
       <w:r>
-        <w:rPr>
-          <w:rFonts w:eastAsiaTheme="majorEastAsia" w:cstheme="majorBidi"/>
-          <w:b/>
-          <w:i/>
-        </w:rPr>
         <w:t xml:space="preserve"> for temporal pattern</w:t>
       </w:r>
       <w:r>
-        <w:rPr>
-          <w:rFonts w:eastAsiaTheme="majorEastAsia" w:cstheme="majorBidi"/>
-          <w:b/>
-          <w:i/>
-        </w:rPr>
         <w:t xml:space="preserve"> </w:t>
       </w:r>
     </w:p>
     <w:p>
-      <w:pPr>
-        <w:spacing w:line="276" w:lineRule="auto"/>
-      </w:pPr>
-      <w:r>
-        <w:t>Generalized additive model with polynomial</w:t>
-      </w:r>
-      <w:r>
-        <w:t xml:space="preserve"> terms. Try to see whether the temporal variation change due to the weather</w:t>
-      </w:r>
-      <w:r>
-        <w:t>.</w:t>
-      </w:r>
-    </w:p>
-    <w:p>
-      <w:r>
-        <w:t>Qualified ARU site - a</w:t>
-      </w:r>
-      <w:r>
-        <w:t>t least 2 consecutive days of detection”</w:t>
-      </w:r>
-      <w:r>
-        <w:t xml:space="preserve"> </w:t>
-      </w:r>
-      <w:r>
-        <w:t>as evidence of recurring presence during that perio</w:t>
-      </w:r>
-      <w:r>
-        <w:t xml:space="preserve">d. This filtering was done to only use sites with at least two consective days of detection OSFL. This results in 9, 10, and 13 sites in 2020, 2021, and 2022, respectively. All the modelling and exploratory were done using data from these sites in according years. </w:t>
-      </w:r>
-      <w:r>
-        <w:t xml:space="preserve">The seasonal activity can be captured roughly by the proportion of these qualified ARUs that with OSFL detections (Fig.XYZ). </w:t>
-      </w:r>
-    </w:p>
-    <w:p>
-      <w:pPr>
-        <w:rPr>
-          <w:rFonts w:hint="eastAsia"/>
-        </w:rPr>
-      </w:pPr>
       <w:r>
         <w:rPr>
           <w:noProof/>
@@ -1239,15 +1167,15 @@
         <mc:AlternateContent>
           <mc:Choice Requires="wps">
             <w:drawing>
-              <wp:anchor distT="45720" distB="45720" distL="114300" distR="114300" simplePos="0" relativeHeight="251661312" behindDoc="0" locked="0" layoutInCell="1" allowOverlap="1" wp14:anchorId="0A043AB7" wp14:editId="5EE1029C">
+              <wp:anchor distT="45720" distB="45720" distL="114300" distR="114300" simplePos="0" relativeHeight="251661312" behindDoc="0" locked="0" layoutInCell="1" allowOverlap="1" wp14:anchorId="138E4687" wp14:editId="51571590">
                 <wp:simplePos x="0" y="0"/>
                 <wp:positionH relativeFrom="margin">
-                  <wp:posOffset>-174625</wp:posOffset>
+                  <wp:posOffset>-242570</wp:posOffset>
                 </wp:positionH>
                 <wp:positionV relativeFrom="paragraph">
-                  <wp:posOffset>224155</wp:posOffset>
+                  <wp:posOffset>2734310</wp:posOffset>
                 </wp:positionV>
-                <wp:extent cx="6554470" cy="3971290"/>
+                <wp:extent cx="6554470" cy="5151120"/>
                 <wp:effectExtent l="0" t="0" r="0" b="0"/>
                 <wp:wrapSquare wrapText="bothSides"/>
                 <wp:docPr id="4" name="Text Box 2"/>
@@ -1263,7 +1191,7 @@
                       <wps:spPr bwMode="auto">
                         <a:xfrm>
                           <a:off x="0" y="0"/>
-                          <a:ext cx="6554470" cy="3971290"/>
+                          <a:ext cx="6554470" cy="5151120"/>
                         </a:xfrm>
                         <a:prstGeom prst="rect">
                           <a:avLst/>
@@ -1287,10 +1215,10 @@
                                 <w:noProof/>
                               </w:rPr>
                               <w:drawing>
-                                <wp:inline distT="0" distB="0" distL="0" distR="0" wp14:anchorId="37C5AE1F" wp14:editId="6B891E35">
-                                  <wp:extent cx="5810461" cy="3317262"/>
+                                <wp:inline distT="0" distB="0" distL="0" distR="0" wp14:anchorId="5073D486" wp14:editId="4332E459">
+                                  <wp:extent cx="6047654" cy="3454768"/>
                                   <wp:effectExtent l="0" t="0" r="0" b="0"/>
-                                  <wp:docPr id="6" name="Picture 6"/>
+                                  <wp:docPr id="260252641" name="Picture 3" descr="A screenshot of a graph&#10;&#10;AI-generated content may be incorrect."/>
                                   <wp:cNvGraphicFramePr>
                                     <a:graphicFrameLocks xmlns:a="http://schemas.openxmlformats.org/drawingml/2006/main" noChangeAspect="1"/>
                                   </wp:cNvGraphicFramePr>
@@ -1298,7 +1226,7 @@
                                     <a:graphicData uri="http://schemas.openxmlformats.org/drawingml/2006/picture">
                                       <pic:pic xmlns:pic="http://schemas.openxmlformats.org/drawingml/2006/picture">
                                         <pic:nvPicPr>
-                                          <pic:cNvPr id="0" name="Picture 7"/>
+                                          <pic:cNvPr id="260252641" name="Picture 3" descr="A screenshot of a graph&#10;&#10;AI-generated content may be incorrect."/>
                                           <pic:cNvPicPr>
                                             <a:picLocks noChangeAspect="1" noChangeArrowheads="1"/>
                                           </pic:cNvPicPr>
@@ -1319,7 +1247,7 @@
                                         <pic:spPr bwMode="auto">
                                           <a:xfrm>
                                             <a:off x="0" y="0"/>
-                                            <a:ext cx="5818331" cy="3321755"/>
+                                            <a:ext cx="6055438" cy="3459214"/>
                                           </a:xfrm>
                                           <a:prstGeom prst="rect">
                                             <a:avLst/>
@@ -1342,8 +1270,49 @@
                                 <w:rFonts w:asciiTheme="minorHAnsi" w:hAnsiTheme="minorHAnsi" w:cstheme="minorHAnsi"/>
                               </w:rPr>
                             </w:pPr>
+                            <w:proofErr w:type="spellStart"/>
                             <w:r>
-                              <w:t>Fig.XYZ The activity of qualified ARUs.</w:t>
+                              <w:rPr>
+                                <w:rFonts w:asciiTheme="minorHAnsi" w:hAnsiTheme="minorHAnsi" w:cstheme="minorHAnsi"/>
+                                <w:color w:val="EE0000"/>
+                              </w:rPr>
+                              <w:t>Fig.XYZ</w:t>
+                            </w:r>
+                            <w:proofErr w:type="spellEnd"/>
+                            <w:r>
+                              <w:rPr>
+                                <w:rFonts w:asciiTheme="minorHAnsi" w:hAnsiTheme="minorHAnsi" w:cstheme="minorHAnsi"/>
+                                <w:color w:val="EE0000"/>
+                              </w:rPr>
+                              <w:t>.</w:t>
+                            </w:r>
+                            <w:r>
+                              <w:rPr>
+                                <w:rFonts w:asciiTheme="minorHAnsi" w:hAnsiTheme="minorHAnsi" w:cstheme="minorHAnsi"/>
+                                <w:color w:val="EE0000"/>
+                              </w:rPr>
+                              <w:t xml:space="preserve"> </w:t>
+                            </w:r>
+                            <w:r>
+                              <w:rPr>
+                                <w:rFonts w:asciiTheme="minorHAnsi" w:hAnsiTheme="minorHAnsi" w:cstheme="minorHAnsi"/>
+                                <w:color w:val="000000" w:themeColor="text1"/>
+                              </w:rPr>
+                              <w:t>Seasonal activity of qualified ARUs, defined as ARUs with at least two consecutive days of Olive-sided Flycatcher (OSFL) detections within a site-year. Qualified ARUs with at least one OSFL detection that day are shown in dark blue, and those without detections are shown in light blue.</w:t>
+                            </w:r>
+                            <w:r>
+                              <w:rPr>
+                                <w:rFonts w:asciiTheme="minorHAnsi" w:hAnsiTheme="minorHAnsi" w:cstheme="minorHAnsi"/>
+                                <w:color w:val="000000" w:themeColor="text1"/>
+                              </w:rPr>
+                              <w:t xml:space="preserve"> </w:t>
+                            </w:r>
+                            <w:r>
+                              <w:rPr>
+                                <w:rFonts w:asciiTheme="minorHAnsi" w:hAnsiTheme="minorHAnsi" w:cstheme="minorHAnsi"/>
+                                <w:color w:val="000000" w:themeColor="text1"/>
+                              </w:rPr>
+                              <w:t>The proportion of qualified ARUs with OSFL presence increased gradually toward the middle of the breeding season and declined toward the end of the survey period.</w:t>
                             </w:r>
                           </w:p>
                         </w:txbxContent>
@@ -1365,7 +1334,7 @@
           </mc:Choice>
           <mc:Fallback>
             <w:pict>
-              <v:shape w14:anchorId="0A043AB7" id="_x0000_s1027" type="#_x0000_t202" style="position:absolute;margin-left:-13.75pt;margin-top:17.65pt;width:516.1pt;height:312.7pt;z-index:251661312;visibility:visible;mso-wrap-style:square;mso-width-percent:0;mso-height-percent:0;mso-wrap-distance-left:9pt;mso-wrap-distance-top:3.6pt;mso-wrap-distance-right:9pt;mso-wrap-distance-bottom:3.6pt;mso-position-horizontal:absolute;mso-position-horizontal-relative:margin;mso-position-vertical:absolute;mso-position-vertical-relative:text;mso-width-percent:0;mso-height-percent:0;mso-width-relative:margin;mso-height-relative:margin;v-text-anchor:top" o:gfxdata="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" filled="f" stroked="f">
+              <v:shape w14:anchorId="138E4687" id="_x0000_s1027" type="#_x0000_t202" style="position:absolute;margin-left:-19.1pt;margin-top:215.3pt;width:516.1pt;height:405.6pt;z-index:251661312;visibility:visible;mso-wrap-style:square;mso-width-percent:0;mso-height-percent:0;mso-wrap-distance-left:9pt;mso-wrap-distance-top:3.6pt;mso-wrap-distance-right:9pt;mso-wrap-distance-bottom:3.6pt;mso-position-horizontal:absolute;mso-position-horizontal-relative:margin;mso-position-vertical:absolute;mso-position-vertical-relative:text;mso-width-percent:0;mso-height-percent:0;mso-width-relative:margin;mso-height-relative:margin;v-text-anchor:top" o:gfxdata="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" filled="f" stroked="f">
                 <v:textbox>
                   <w:txbxContent>
                     <w:p>
@@ -1377,10 +1346,10 @@
                           <w:noProof/>
                         </w:rPr>
                         <w:drawing>
-                          <wp:inline distT="0" distB="0" distL="0" distR="0" wp14:anchorId="37C5AE1F" wp14:editId="6B891E35">
-                            <wp:extent cx="5810461" cy="3317262"/>
+                          <wp:inline distT="0" distB="0" distL="0" distR="0" wp14:anchorId="5073D486" wp14:editId="4332E459">
+                            <wp:extent cx="6047654" cy="3454768"/>
                             <wp:effectExtent l="0" t="0" r="0" b="0"/>
-                            <wp:docPr id="6" name="Picture 6"/>
+                            <wp:docPr id="260252641" name="Picture 3" descr="A screenshot of a graph&#10;&#10;AI-generated content may be incorrect."/>
                             <wp:cNvGraphicFramePr>
                               <a:graphicFrameLocks xmlns:a="http://schemas.openxmlformats.org/drawingml/2006/main" noChangeAspect="1"/>
                             </wp:cNvGraphicFramePr>
@@ -1388,7 +1357,7 @@
                               <a:graphicData uri="http://schemas.openxmlformats.org/drawingml/2006/picture">
                                 <pic:pic xmlns:pic="http://schemas.openxmlformats.org/drawingml/2006/picture">
                                   <pic:nvPicPr>
-                                    <pic:cNvPr id="0" name="Picture 7"/>
+                                    <pic:cNvPr id="260252641" name="Picture 3" descr="A screenshot of a graph&#10;&#10;AI-generated content may be incorrect."/>
                                     <pic:cNvPicPr>
                                       <a:picLocks noChangeAspect="1" noChangeArrowheads="1"/>
                                     </pic:cNvPicPr>
@@ -1409,7 +1378,7 @@
                                   <pic:spPr bwMode="auto">
                                     <a:xfrm>
                                       <a:off x="0" y="0"/>
-                                      <a:ext cx="5818331" cy="3321755"/>
+                                      <a:ext cx="6055438" cy="3459214"/>
                                     </a:xfrm>
                                     <a:prstGeom prst="rect">
                                       <a:avLst/>
@@ -1432,8 +1401,49 @@
                           <w:rFonts w:asciiTheme="minorHAnsi" w:hAnsiTheme="minorHAnsi" w:cstheme="minorHAnsi"/>
                         </w:rPr>
                       </w:pPr>
+                      <w:proofErr w:type="spellStart"/>
                       <w:r>
-                        <w:t>Fig.XYZ The activity of qualified ARUs.</w:t>
+                        <w:rPr>
+                          <w:rFonts w:asciiTheme="minorHAnsi" w:hAnsiTheme="minorHAnsi" w:cstheme="minorHAnsi"/>
+                          <w:color w:val="EE0000"/>
+                        </w:rPr>
+                        <w:t>Fig.XYZ</w:t>
+                      </w:r>
+                      <w:proofErr w:type="spellEnd"/>
+                      <w:r>
+                        <w:rPr>
+                          <w:rFonts w:asciiTheme="minorHAnsi" w:hAnsiTheme="minorHAnsi" w:cstheme="minorHAnsi"/>
+                          <w:color w:val="EE0000"/>
+                        </w:rPr>
+                        <w:t>.</w:t>
+                      </w:r>
+                      <w:r>
+                        <w:rPr>
+                          <w:rFonts w:asciiTheme="minorHAnsi" w:hAnsiTheme="minorHAnsi" w:cstheme="minorHAnsi"/>
+                          <w:color w:val="EE0000"/>
+                        </w:rPr>
+                        <w:t xml:space="preserve"> </w:t>
+                      </w:r>
+                      <w:r>
+                        <w:rPr>
+                          <w:rFonts w:asciiTheme="minorHAnsi" w:hAnsiTheme="minorHAnsi" w:cstheme="minorHAnsi"/>
+                          <w:color w:val="000000" w:themeColor="text1"/>
+                        </w:rPr>
+                        <w:t>Seasonal activity of qualified ARUs, defined as ARUs with at least two consecutive days of Olive-sided Flycatcher (OSFL) detections within a site-year. Qualified ARUs with at least one OSFL detection that day are shown in dark blue, and those without detections are shown in light blue.</w:t>
+                      </w:r>
+                      <w:r>
+                        <w:rPr>
+                          <w:rFonts w:asciiTheme="minorHAnsi" w:hAnsiTheme="minorHAnsi" w:cstheme="minorHAnsi"/>
+                          <w:color w:val="000000" w:themeColor="text1"/>
+                        </w:rPr>
+                        <w:t xml:space="preserve"> </w:t>
+                      </w:r>
+                      <w:r>
+                        <w:rPr>
+                          <w:rFonts w:asciiTheme="minorHAnsi" w:hAnsiTheme="minorHAnsi" w:cstheme="minorHAnsi"/>
+                          <w:color w:val="000000" w:themeColor="text1"/>
+                        </w:rPr>
+                        <w:t>The proportion of qualified ARUs with OSFL presence increased gradually toward the middle of the breeding season and declined toward the end of the survey period.</w:t>
                       </w:r>
                     </w:p>
                   </w:txbxContent>
@@ -1445,6 +1455,95 @@
         </mc:AlternateContent>
       </w:r>
       <w:r>
+        <w:t>To identify the vocal activity pattern of Olive-sided Flycatchers (OSFL), we further refined the dataset (after applying the species-specific threshold) by retaining only ARUs (site-year combinations) with at least two consecutive days of OSFL detections (hereafter referred to as “qualified ARUs”). This criterion was applied to exclude ARUs with very few or sporadic detections (</w:t>
+      </w:r>
+      <w:r>
+        <w:rPr>
+          <w:color w:val="EE0000"/>
+        </w:rPr>
+        <w:t>Fig. XYZ</w:t>
+      </w:r>
+      <w:r>
+        <w:t xml:space="preserve">) that could bias the modeling of vocal activity, as those with only a single detection </w:t>
+      </w:r>
+      <w:proofErr w:type="gramStart"/>
+      <w:r>
+        <w:t>in a given site-year</w:t>
+      </w:r>
+      <w:proofErr w:type="gramEnd"/>
+      <w:r>
+        <w:t xml:space="preserve"> may represent opportunistic events rather than true activity patterns. This filtering resulted in 9, 10, and 13 qualified ARUs in 2020, 2021, and 2022, respectively. All vocal activity modeling was conducted using data from these qualified ARUs for the corresponding years, which revealed a higher proportion of active detections near the middle of the breeding season (</w:t>
+      </w:r>
+      <w:r>
+        <w:rPr>
+          <w:color w:val="EE0000"/>
+        </w:rPr>
+        <w:t>Fig. XYZ</w:t>
+      </w:r>
+      <w:r>
+        <w:t>).</w:t>
+      </w:r>
+    </w:p>
+    <w:p/>
+    <w:p/>
+    <w:p>
+      <w:r>
+        <w:t xml:space="preserve"> </w:t>
+      </w:r>
+    </w:p>
+    <w:p/>
+    <w:p>
+      <w:r>
+        <w:t>The seasonal activity pattern was then represented by the proportion of these sites (ARUs) with OSFL detections over time.</w:t>
+      </w:r>
+    </w:p>
+    <w:p/>
+    <w:p>
+      <w:r>
+        <w:t>Generalized additive model with polynomial</w:t>
+      </w:r>
+      <w:r>
+        <w:t xml:space="preserve"> terms. Try to see whether the temporal variation </w:t>
+      </w:r>
+      <w:proofErr w:type="gramStart"/>
+      <w:r>
+        <w:t>change</w:t>
+      </w:r>
+      <w:proofErr w:type="gramEnd"/>
+      <w:r>
+        <w:t xml:space="preserve"> due to the weather</w:t>
+      </w:r>
+      <w:r>
+        <w:t>.</w:t>
+      </w:r>
+    </w:p>
+    <w:p>
+      <w:r>
+        <w:t>Qualified ARU site - a</w:t>
+      </w:r>
+      <w:r>
+        <w:t>t least 2 consecutive days of detection”</w:t>
+      </w:r>
+      <w:r>
+        <w:t xml:space="preserve"> </w:t>
+      </w:r>
+      <w:r>
+        <w:t>as evidence of recurring presence during that perio</w:t>
+      </w:r>
+      <w:r>
+        <w:t xml:space="preserve">d. This filtering was done to only use sites with at least two </w:t>
+      </w:r>
+      <w:proofErr w:type="spellStart"/>
+      <w:r>
+        <w:t>consective</w:t>
+      </w:r>
+      <w:proofErr w:type="spellEnd"/>
+      <w:r>
+        <w:t xml:space="preserve"> days of detection OSFL. </w:t>
+      </w:r>
+    </w:p>
+    <w:p>
+      <w:r>
         <w:t>“Model the number of detections as a negative binomial count process.</w:t>
       </w:r>
       <w:r>
@@ -1463,7 +1562,21 @@
         <w:rPr>
           <w:rFonts w:hint="eastAsia"/>
         </w:rPr>
-        <w:t xml:space="preserve"> ARUs (Fig XYZ), we extracted the daily detection as the response variable (Fig XYZ) and the Julian day as response variable. We further added year and site to account for the random effect. We use the XYZ::XYZ() function in R, to fit the GAM model, The final model in R looks like this: </w:t>
+        <w:t xml:space="preserve"> ARUs (Fig XYZ), we extracted the daily detection as the response variable (Fig XYZ) and the Julian day as response variable. We further added year and site to account for the random effect. We use the </w:t>
+      </w:r>
+      <w:proofErr w:type="gramStart"/>
+      <w:r>
+        <w:rPr>
+          <w:rFonts w:hint="eastAsia"/>
+        </w:rPr>
+        <w:t>XYZ::XYZ(</w:t>
+      </w:r>
+      <w:proofErr w:type="gramEnd"/>
+      <w:r>
+        <w:rPr>
+          <w:rFonts w:hint="eastAsia"/>
+        </w:rPr>
+        <w:t xml:space="preserve">) function in R, to fit the GAM model, The final model in R looks like this: </w:t>
       </w:r>
     </w:p>
     <w:p>
@@ -1483,14 +1596,12 @@
       <w:pPr>
         <w:rPr>
           <w:rFonts w:eastAsiaTheme="majorEastAsia" w:cstheme="majorBidi"/>
-          <w:b/>
           <w:i/>
         </w:rPr>
       </w:pPr>
       <w:r>
         <w:rPr>
           <w:rFonts w:eastAsiaTheme="majorEastAsia" w:cstheme="majorBidi"/>
-          <w:b/>
           <w:i/>
         </w:rPr>
         <w:br w:type="page"/>
@@ -1498,82 +1609,87 @@
     </w:p>
     <w:p>
       <w:pPr>
-        <w:spacing w:line="276" w:lineRule="auto"/>
-        <w:rPr>
-          <w:rFonts w:eastAsiaTheme="majorEastAsia" w:cstheme="majorBidi"/>
-          <w:b/>
-          <w:i/>
-        </w:rPr>
-      </w:pPr>
-      <w:r>
-        <w:rPr>
-          <w:rFonts w:eastAsiaTheme="majorEastAsia" w:cstheme="majorBidi"/>
-          <w:b/>
-          <w:i/>
-        </w:rPr>
+        <w:pStyle w:val="Heading2"/>
+      </w:pPr>
+      <w:r>
         <w:lastRenderedPageBreak/>
         <w:t>Modelling</w:t>
       </w:r>
       <w:r>
+        <w:t xml:space="preserve"> for spatial pattern</w:t>
+      </w:r>
+      <w:r>
+        <w:t xml:space="preserve"> </w:t>
+      </w:r>
+    </w:p>
+    <w:p>
+      <w:r>
+        <w:rPr>
+          <w:rFonts w:hint="eastAsia"/>
+        </w:rPr>
+        <w:t>We used all data available from our study site (Fig. XYZ) without filtering. We selected the use of occupancy modelling given their assumptions: XYZ (?)</w:t>
+      </w:r>
+    </w:p>
+    <w:p/>
+    <w:p>
+      <w:r>
+        <w:t xml:space="preserve">Occupancy modelling with LiDAR covariates. Try to identify whether </w:t>
+      </w:r>
+      <w:proofErr w:type="gramStart"/>
+      <w:r>
+        <w:t>the spatial</w:t>
+      </w:r>
+      <w:proofErr w:type="gramEnd"/>
+      <w:r>
+        <w:t xml:space="preserve"> variation </w:t>
+      </w:r>
+      <w:proofErr w:type="gramStart"/>
+      <w:r>
+        <w:t>change</w:t>
+      </w:r>
+      <w:proofErr w:type="gramEnd"/>
+      <w:r>
+        <w:t xml:space="preserve"> due to </w:t>
+      </w:r>
+      <w:proofErr w:type="gramStart"/>
+      <w:r>
+        <w:t>the environmental</w:t>
+      </w:r>
+      <w:proofErr w:type="gramEnd"/>
+      <w:r>
+        <w:t xml:space="preserve"> variation</w:t>
+      </w:r>
+      <w:r>
+        <w:t xml:space="preserve">. </w:t>
+      </w:r>
+    </w:p>
+    <w:p>
+      <w:r>
+        <w:t>Use data from all sites (no filtering out low detection data</w:t>
+      </w:r>
+      <w:proofErr w:type="gramStart"/>
+      <w:r>
+        <w:t>), but</w:t>
+      </w:r>
+      <w:proofErr w:type="gramEnd"/>
+      <w:r>
+        <w:t xml:space="preserve"> need to use the result from the temporal pattern to identify the breeding season (?), or use temporal covariate to account for the temporal </w:t>
+      </w:r>
+      <w:proofErr w:type="spellStart"/>
+      <w:proofErr w:type="gramStart"/>
+      <w:r>
+        <w:t>variation.Use</w:t>
+      </w:r>
+      <w:proofErr w:type="spellEnd"/>
+      <w:proofErr w:type="gramEnd"/>
+      <w:r>
+        <w:t xml:space="preserve"> grouping to get the detection matrix. </w:t>
+      </w:r>
+    </w:p>
+    <w:p>
+      <w:r>
         <w:rPr>
           <w:rFonts w:eastAsiaTheme="majorEastAsia" w:cstheme="majorBidi"/>
-          <w:b/>
-          <w:i/>
-        </w:rPr>
-        <w:t xml:space="preserve"> for spatial pattern</w:t>
-      </w:r>
-      <w:r>
-        <w:rPr>
-          <w:rFonts w:eastAsiaTheme="majorEastAsia" w:cstheme="majorBidi"/>
-          <w:b/>
-          <w:i/>
-        </w:rPr>
-        <w:t xml:space="preserve"> </w:t>
-      </w:r>
-    </w:p>
-    <w:p>
-      <w:pPr>
-        <w:spacing w:line="276" w:lineRule="auto"/>
-        <w:rPr>
-          <w:rFonts w:hint="eastAsia"/>
-        </w:rPr>
-      </w:pPr>
-      <w:r>
-        <w:rPr>
-          <w:rFonts w:hint="eastAsia"/>
-        </w:rPr>
-        <w:t>We used all data available from our study site (Fig. XYZ) without filtering. We selected the use of occupancy modelling given their assumptions: XYZ (?)</w:t>
-      </w:r>
-    </w:p>
-    <w:p>
-      <w:pPr>
-        <w:spacing w:line="276" w:lineRule="auto"/>
-      </w:pPr>
-    </w:p>
-    <w:p>
-      <w:pPr>
-        <w:spacing w:line="276" w:lineRule="auto"/>
-      </w:pPr>
-      <w:r>
-        <w:t>Occupancy modelling with LiDAR covariates. Try to identify whether the spatial variation change due to the environmental variation</w:t>
-      </w:r>
-      <w:r>
-        <w:t xml:space="preserve">. </w:t>
-      </w:r>
-    </w:p>
-    <w:p>
-      <w:pPr>
-        <w:spacing w:line="276" w:lineRule="auto"/>
-      </w:pPr>
-      <w:r>
-        <w:t xml:space="preserve">Use data from all sites (no filtering out low detection data), but need to use the result from the temporal pattern to identify the breeding season (?), or use temporal covariate to account for the temporal variation.Use grouping to get the detection matrix. </w:t>
-      </w:r>
-    </w:p>
-    <w:p>
-      <w:r>
-        <w:rPr>
-          <w:rFonts w:eastAsiaTheme="majorEastAsia" w:cstheme="majorBidi"/>
-          <w:b/>
           <w:i/>
         </w:rPr>
         <w:br w:type="page"/>
@@ -1599,8 +1715,13 @@
     <w:p/>
     <w:p>
       <w:r>
-        <w:t>The GAM explained 35.2% of the deviance in daily detection counts, indicating that the model effectively captured broad seasonal patterns in vocal activity, though substantial day-to-day variability remained.”</w:t>
-      </w:r>
+        <w:t xml:space="preserve">The GAM explained 35.2% of the deviance in daily detection counts, indicating that the model effectively captured broad seasonal patterns in vocal activity, though substantial day-to-day variability </w:t>
+      </w:r>
+      <w:proofErr w:type="gramStart"/>
+      <w:r>
+        <w:t>remained.”</w:t>
+      </w:r>
+      <w:proofErr w:type="gramEnd"/>
     </w:p>
     <w:p/>
     <w:p>
@@ -1619,6 +1740,9 @@
     </w:p>
     <w:p/>
     <w:p>
+      <w:pPr>
+        <w:pStyle w:val="Heading1"/>
+      </w:pPr>
       <w:r>
         <w:br w:type="column"/>
       </w:r>
@@ -1628,6 +1752,9 @@
       </w:r>
     </w:p>
     <w:p>
+      <w:pPr>
+        <w:pStyle w:val="Heading2"/>
+      </w:pPr>
       <w:r>
         <w:t xml:space="preserve">For temporal pattern </w:t>
       </w:r>
@@ -1638,15 +1765,22 @@
           <w:lang w:val="en-CA"/>
         </w:rPr>
       </w:pPr>
-      <w:r>
-        <w:rPr>
-          <w:lang w:val="en-CA"/>
-        </w:rPr>
-        <w:t xml:space="preserve">  Because OSFL typically raise only </w:t>
-      </w:r>
-      <w:r>
-        <w:rPr>
-          <w:b/>
+      <w:proofErr w:type="gramStart"/>
+      <w:r>
+        <w:rPr>
+          <w:lang w:val="en-CA"/>
+        </w:rPr>
+        <w:t>  Because</w:t>
+      </w:r>
+      <w:proofErr w:type="gramEnd"/>
+      <w:r>
+        <w:rPr>
+          <w:lang w:val="en-CA"/>
+        </w:rPr>
+        <w:t xml:space="preserve"> OSFL typically raise only </w:t>
+      </w:r>
+      <w:r>
+        <w:rPr>
           <w:bCs/>
           <w:lang w:val="en-CA"/>
         </w:rPr>
@@ -1660,7 +1794,6 @@
       </w:r>
       <w:r>
         <w:rPr>
-          <w:b/>
           <w:bCs/>
           <w:lang w:val="en-CA"/>
         </w:rPr>
@@ -1688,42 +1821,57 @@
           <w:lang w:val="en-CA"/>
         </w:rPr>
       </w:pPr>
-      <w:r>
-        <w:rPr>
-          <w:lang w:val="en-CA"/>
-        </w:rPr>
-        <w:t xml:space="preserve">  Renesting is explicitly noted in multiple regional reports (e.g., COSEWIC / SARA) — they emphasize one brood raised per season but frequent re-nesting after failure. </w:t>
-      </w:r>
-    </w:p>
-    <w:p>
-      <w:pPr>
-        <w:rPr>
-          <w:lang w:val="en-CA"/>
-        </w:rPr>
-      </w:pPr>
-    </w:p>
-    <w:p>
-      <w:pPr>
-        <w:rPr>
-          <w:lang w:val="en-CA"/>
-        </w:rPr>
-      </w:pPr>
-    </w:p>
-    <w:p>
-      <w:pPr>
-        <w:rPr>
-          <w:lang w:val="en-CA"/>
-        </w:rPr>
-      </w:pPr>
-      <w:r>
-        <w:rPr>
-          <w:lang w:val="en-CA"/>
-        </w:rPr>
-        <w:t xml:space="preserve">  Check </w:t>
-      </w:r>
-      <w:r>
-        <w:rPr>
-          <w:b/>
+      <w:proofErr w:type="gramStart"/>
+      <w:r>
+        <w:rPr>
+          <w:lang w:val="en-CA"/>
+        </w:rPr>
+        <w:t>  Renesting</w:t>
+      </w:r>
+      <w:proofErr w:type="gramEnd"/>
+      <w:r>
+        <w:rPr>
+          <w:lang w:val="en-CA"/>
+        </w:rPr>
+        <w:t xml:space="preserve"> is explicitly noted in multiple regional reports (e.g., COSEWIC / SARA) — they emphasize one brood raised per season but frequent re-nesting after failure. </w:t>
+      </w:r>
+    </w:p>
+    <w:p>
+      <w:pPr>
+        <w:rPr>
+          <w:lang w:val="en-CA"/>
+        </w:rPr>
+      </w:pPr>
+    </w:p>
+    <w:p>
+      <w:pPr>
+        <w:rPr>
+          <w:lang w:val="en-CA"/>
+        </w:rPr>
+      </w:pPr>
+    </w:p>
+    <w:p>
+      <w:pPr>
+        <w:rPr>
+          <w:lang w:val="en-CA"/>
+        </w:rPr>
+      </w:pPr>
+      <w:proofErr w:type="gramStart"/>
+      <w:r>
+        <w:rPr>
+          <w:lang w:val="en-CA"/>
+        </w:rPr>
+        <w:t>  Check</w:t>
+      </w:r>
+      <w:proofErr w:type="gramEnd"/>
+      <w:r>
+        <w:rPr>
+          <w:lang w:val="en-CA"/>
+        </w:rPr>
+        <w:t xml:space="preserve"> </w:t>
+      </w:r>
+      <w:r>
+        <w:rPr>
           <w:bCs/>
           <w:lang w:val="en-CA"/>
         </w:rPr>
@@ -1742,15 +1890,22 @@
           <w:lang w:val="en-CA"/>
         </w:rPr>
       </w:pPr>
-      <w:r>
-        <w:rPr>
-          <w:lang w:val="en-CA"/>
-        </w:rPr>
-        <w:t xml:space="preserve">  Check </w:t>
-      </w:r>
-      <w:r>
-        <w:rPr>
-          <w:b/>
+      <w:proofErr w:type="gramStart"/>
+      <w:r>
+        <w:rPr>
+          <w:lang w:val="en-CA"/>
+        </w:rPr>
+        <w:t>  Check</w:t>
+      </w:r>
+      <w:proofErr w:type="gramEnd"/>
+      <w:r>
+        <w:rPr>
+          <w:lang w:val="en-CA"/>
+        </w:rPr>
+        <w:t xml:space="preserve"> </w:t>
+      </w:r>
+      <w:r>
+        <w:rPr>
           <w:bCs/>
           <w:lang w:val="en-CA"/>
         </w:rPr>
@@ -1760,24 +1915,45 @@
         <w:rPr>
           <w:lang w:val="en-CA"/>
         </w:rPr>
-        <w:t>: plot seasonal curves per site (or a heatmap of detections by site × yday). If different sites peak at different times, pooled data will look bimodal.</w:t>
-      </w:r>
-    </w:p>
-    <w:p>
-      <w:pPr>
-        <w:rPr>
-          <w:lang w:val="en-CA"/>
-        </w:rPr>
-      </w:pPr>
-      <w:r>
-        <w:rPr>
-          <w:lang w:val="en-CA"/>
-        </w:rPr>
-        <w:t xml:space="preserve">  Check </w:t>
-      </w:r>
-      <w:r>
-        <w:rPr>
-          <w:b/>
+        <w:t xml:space="preserve">: plot seasonal curves per site (or a heatmap of detections by site × </w:t>
+      </w:r>
+      <w:proofErr w:type="spellStart"/>
+      <w:r>
+        <w:rPr>
+          <w:lang w:val="en-CA"/>
+        </w:rPr>
+        <w:t>yday</w:t>
+      </w:r>
+      <w:proofErr w:type="spellEnd"/>
+      <w:r>
+        <w:rPr>
+          <w:lang w:val="en-CA"/>
+        </w:rPr>
+        <w:t>). If different sites peak at different times, pooled data will look bimodal.</w:t>
+      </w:r>
+    </w:p>
+    <w:p>
+      <w:pPr>
+        <w:rPr>
+          <w:lang w:val="en-CA"/>
+        </w:rPr>
+      </w:pPr>
+      <w:proofErr w:type="gramStart"/>
+      <w:r>
+        <w:rPr>
+          <w:lang w:val="en-CA"/>
+        </w:rPr>
+        <w:t>  Check</w:t>
+      </w:r>
+      <w:proofErr w:type="gramEnd"/>
+      <w:r>
+        <w:rPr>
+          <w:lang w:val="en-CA"/>
+        </w:rPr>
+        <w:t xml:space="preserve"> </w:t>
+      </w:r>
+      <w:r>
+        <w:rPr>
           <w:bCs/>
           <w:lang w:val="en-CA"/>
         </w:rPr>
@@ -1796,15 +1972,22 @@
           <w:lang w:val="en-CA"/>
         </w:rPr>
       </w:pPr>
-      <w:r>
-        <w:rPr>
-          <w:lang w:val="en-CA"/>
-        </w:rPr>
-        <w:t xml:space="preserve">  Look at </w:t>
-      </w:r>
-      <w:r>
-        <w:rPr>
-          <w:b/>
+      <w:proofErr w:type="gramStart"/>
+      <w:r>
+        <w:rPr>
+          <w:lang w:val="en-CA"/>
+        </w:rPr>
+        <w:t>  Look</w:t>
+      </w:r>
+      <w:proofErr w:type="gramEnd"/>
+      <w:r>
+        <w:rPr>
+          <w:lang w:val="en-CA"/>
+        </w:rPr>
+        <w:t xml:space="preserve"> at </w:t>
+      </w:r>
+      <w:r>
+        <w:rPr>
           <w:bCs/>
           <w:lang w:val="en-CA"/>
         </w:rPr>
@@ -1814,48 +1997,67 @@
         <w:rPr>
           <w:lang w:val="en-CA"/>
         </w:rPr>
-        <w:t xml:space="preserve"> (if your BirdNET labels call/song types) — are peaks driven by the same vocalization type?</w:t>
-      </w:r>
-    </w:p>
-    <w:p>
-      <w:pPr>
-        <w:rPr>
-          <w:lang w:val="en-CA"/>
-        </w:rPr>
-      </w:pPr>
-      <w:r>
-        <w:rPr>
-          <w:lang w:val="en-CA"/>
-        </w:rPr>
-        <w:t>  Compare to environmental covariates — insect emergence indices, temperature, or heavy rain windows that might suppress or shift calling.</w:t>
-      </w:r>
-    </w:p>
-    <w:p>
-      <w:pPr>
-        <w:rPr>
-          <w:lang w:val="en-CA"/>
-        </w:rPr>
-      </w:pPr>
-    </w:p>
-    <w:p>
-      <w:pPr>
-        <w:rPr>
-          <w:lang w:val="en-CA"/>
-        </w:rPr>
-      </w:pPr>
-    </w:p>
-    <w:p>
+        <w:t xml:space="preserve"> (if your </w:t>
+      </w:r>
+      <w:proofErr w:type="spellStart"/>
+      <w:r>
+        <w:rPr>
+          <w:lang w:val="en-CA"/>
+        </w:rPr>
+        <w:t>BirdNET</w:t>
+      </w:r>
+      <w:proofErr w:type="spellEnd"/>
+      <w:r>
+        <w:rPr>
+          <w:lang w:val="en-CA"/>
+        </w:rPr>
+        <w:t xml:space="preserve"> labels call/song types) — are peaks driven by the same vocalization type?</w:t>
+      </w:r>
+    </w:p>
+    <w:p>
+      <w:pPr>
+        <w:rPr>
+          <w:lang w:val="en-CA"/>
+        </w:rPr>
+      </w:pPr>
+      <w:proofErr w:type="gramStart"/>
+      <w:r>
+        <w:rPr>
+          <w:lang w:val="en-CA"/>
+        </w:rPr>
+        <w:t>  Compare</w:t>
+      </w:r>
+      <w:proofErr w:type="gramEnd"/>
+      <w:r>
+        <w:rPr>
+          <w:lang w:val="en-CA"/>
+        </w:rPr>
+        <w:t xml:space="preserve"> to environmental covariates — insect emergence indices, temperature, or heavy rain windows that might suppress or shift calling.</w:t>
+      </w:r>
+    </w:p>
+    <w:p>
+      <w:pPr>
+        <w:rPr>
+          <w:lang w:val="en-CA"/>
+        </w:rPr>
+      </w:pPr>
+    </w:p>
+    <w:p>
+      <w:pPr>
+        <w:rPr>
+          <w:lang w:val="en-CA"/>
+        </w:rPr>
+      </w:pPr>
+    </w:p>
+    <w:p>
+      <w:pPr>
+        <w:pStyle w:val="Heading2"/>
+      </w:pPr>
       <w:r>
         <w:t>For spatial pattern</w:t>
       </w:r>
     </w:p>
-    <w:p>
-      <w:pPr>
-        <w:rPr>
-          <w:rFonts w:hint="eastAsia"/>
-        </w:rPr>
-      </w:pPr>
-    </w:p>
+    <w:p/>
     <w:sectPr>
       <w:pgSz w:w="12240" w:h="15840"/>
       <w:pgMar w:top="1440" w:right="1440" w:bottom="1440" w:left="1440" w:header="720" w:footer="720" w:gutter="0"/>
@@ -1981,6 +2183,230 @@
     </w:lvl>
   </w:abstractNum>
   <w:abstractNum w:abstractNumId="1" w15:restartNumberingAfterBreak="0">
+    <w:nsid w:val="50FC2BF4"/>
+    <w:multiLevelType w:val="hybridMultilevel"/>
+    <w:tmpl w:val="C21C27C2"/>
+    <w:lvl w:ilvl="0" w:tplc="6C0A3AA8">
+      <w:numFmt w:val="bullet"/>
+      <w:lvlText w:val="-"/>
+      <w:lvlJc w:val="left"/>
+      <w:pPr>
+        <w:ind w:left="720" w:hanging="360"/>
+      </w:pPr>
+      <w:rPr>
+        <w:rFonts w:ascii="Times New Roman" w:eastAsia="PMingLiU" w:hAnsi="Times New Roman" w:cs="Times New Roman" w:hint="default"/>
+      </w:rPr>
+    </w:lvl>
+    <w:lvl w:ilvl="1" w:tplc="10090003" w:tentative="1">
+      <w:start w:val="1"/>
+      <w:numFmt w:val="bullet"/>
+      <w:lvlText w:val="o"/>
+      <w:lvlJc w:val="left"/>
+      <w:pPr>
+        <w:ind w:left="1440" w:hanging="360"/>
+      </w:pPr>
+      <w:rPr>
+        <w:rFonts w:ascii="Courier New" w:hAnsi="Courier New" w:cs="Courier New" w:hint="default"/>
+      </w:rPr>
+    </w:lvl>
+    <w:lvl w:ilvl="2" w:tplc="10090005" w:tentative="1">
+      <w:start w:val="1"/>
+      <w:numFmt w:val="bullet"/>
+      <w:lvlText w:val=""/>
+      <w:lvlJc w:val="left"/>
+      <w:pPr>
+        <w:ind w:left="2160" w:hanging="360"/>
+      </w:pPr>
+      <w:rPr>
+        <w:rFonts w:ascii="Wingdings" w:hAnsi="Wingdings" w:hint="default"/>
+      </w:rPr>
+    </w:lvl>
+    <w:lvl w:ilvl="3" w:tplc="10090001" w:tentative="1">
+      <w:start w:val="1"/>
+      <w:numFmt w:val="bullet"/>
+      <w:lvlText w:val=""/>
+      <w:lvlJc w:val="left"/>
+      <w:pPr>
+        <w:ind w:left="2880" w:hanging="360"/>
+      </w:pPr>
+      <w:rPr>
+        <w:rFonts w:ascii="Symbol" w:hAnsi="Symbol" w:hint="default"/>
+      </w:rPr>
+    </w:lvl>
+    <w:lvl w:ilvl="4" w:tplc="10090003" w:tentative="1">
+      <w:start w:val="1"/>
+      <w:numFmt w:val="bullet"/>
+      <w:lvlText w:val="o"/>
+      <w:lvlJc w:val="left"/>
+      <w:pPr>
+        <w:ind w:left="3600" w:hanging="360"/>
+      </w:pPr>
+      <w:rPr>
+        <w:rFonts w:ascii="Courier New" w:hAnsi="Courier New" w:cs="Courier New" w:hint="default"/>
+      </w:rPr>
+    </w:lvl>
+    <w:lvl w:ilvl="5" w:tplc="10090005" w:tentative="1">
+      <w:start w:val="1"/>
+      <w:numFmt w:val="bullet"/>
+      <w:lvlText w:val=""/>
+      <w:lvlJc w:val="left"/>
+      <w:pPr>
+        <w:ind w:left="4320" w:hanging="360"/>
+      </w:pPr>
+      <w:rPr>
+        <w:rFonts w:ascii="Wingdings" w:hAnsi="Wingdings" w:hint="default"/>
+      </w:rPr>
+    </w:lvl>
+    <w:lvl w:ilvl="6" w:tplc="10090001" w:tentative="1">
+      <w:start w:val="1"/>
+      <w:numFmt w:val="bullet"/>
+      <w:lvlText w:val=""/>
+      <w:lvlJc w:val="left"/>
+      <w:pPr>
+        <w:ind w:left="5040" w:hanging="360"/>
+      </w:pPr>
+      <w:rPr>
+        <w:rFonts w:ascii="Symbol" w:hAnsi="Symbol" w:hint="default"/>
+      </w:rPr>
+    </w:lvl>
+    <w:lvl w:ilvl="7" w:tplc="10090003" w:tentative="1">
+      <w:start w:val="1"/>
+      <w:numFmt w:val="bullet"/>
+      <w:lvlText w:val="o"/>
+      <w:lvlJc w:val="left"/>
+      <w:pPr>
+        <w:ind w:left="5760" w:hanging="360"/>
+      </w:pPr>
+      <w:rPr>
+        <w:rFonts w:ascii="Courier New" w:hAnsi="Courier New" w:cs="Courier New" w:hint="default"/>
+      </w:rPr>
+    </w:lvl>
+    <w:lvl w:ilvl="8" w:tplc="10090005" w:tentative="1">
+      <w:start w:val="1"/>
+      <w:numFmt w:val="bullet"/>
+      <w:lvlText w:val=""/>
+      <w:lvlJc w:val="left"/>
+      <w:pPr>
+        <w:ind w:left="6480" w:hanging="360"/>
+      </w:pPr>
+      <w:rPr>
+        <w:rFonts w:ascii="Wingdings" w:hAnsi="Wingdings" w:hint="default"/>
+      </w:rPr>
+    </w:lvl>
+  </w:abstractNum>
+  <w:abstractNum w:abstractNumId="2" w15:restartNumberingAfterBreak="0">
+    <w:nsid w:val="64A318EB"/>
+    <w:multiLevelType w:val="hybridMultilevel"/>
+    <w:tmpl w:val="9F340F5A"/>
+    <w:lvl w:ilvl="0" w:tplc="852EDCD0">
+      <w:numFmt w:val="bullet"/>
+      <w:lvlText w:val="-"/>
+      <w:lvlJc w:val="left"/>
+      <w:pPr>
+        <w:ind w:left="720" w:hanging="360"/>
+      </w:pPr>
+      <w:rPr>
+        <w:rFonts w:ascii="Times New Roman" w:eastAsia="PMingLiU" w:hAnsi="Times New Roman" w:cs="Times New Roman" w:hint="default"/>
+      </w:rPr>
+    </w:lvl>
+    <w:lvl w:ilvl="1" w:tplc="10090003" w:tentative="1">
+      <w:start w:val="1"/>
+      <w:numFmt w:val="bullet"/>
+      <w:lvlText w:val="o"/>
+      <w:lvlJc w:val="left"/>
+      <w:pPr>
+        <w:ind w:left="1440" w:hanging="360"/>
+      </w:pPr>
+      <w:rPr>
+        <w:rFonts w:ascii="Courier New" w:hAnsi="Courier New" w:cs="Courier New" w:hint="default"/>
+      </w:rPr>
+    </w:lvl>
+    <w:lvl w:ilvl="2" w:tplc="10090005" w:tentative="1">
+      <w:start w:val="1"/>
+      <w:numFmt w:val="bullet"/>
+      <w:lvlText w:val=""/>
+      <w:lvlJc w:val="left"/>
+      <w:pPr>
+        <w:ind w:left="2160" w:hanging="360"/>
+      </w:pPr>
+      <w:rPr>
+        <w:rFonts w:ascii="Wingdings" w:hAnsi="Wingdings" w:hint="default"/>
+      </w:rPr>
+    </w:lvl>
+    <w:lvl w:ilvl="3" w:tplc="10090001" w:tentative="1">
+      <w:start w:val="1"/>
+      <w:numFmt w:val="bullet"/>
+      <w:lvlText w:val=""/>
+      <w:lvlJc w:val="left"/>
+      <w:pPr>
+        <w:ind w:left="2880" w:hanging="360"/>
+      </w:pPr>
+      <w:rPr>
+        <w:rFonts w:ascii="Symbol" w:hAnsi="Symbol" w:hint="default"/>
+      </w:rPr>
+    </w:lvl>
+    <w:lvl w:ilvl="4" w:tplc="10090003" w:tentative="1">
+      <w:start w:val="1"/>
+      <w:numFmt w:val="bullet"/>
+      <w:lvlText w:val="o"/>
+      <w:lvlJc w:val="left"/>
+      <w:pPr>
+        <w:ind w:left="3600" w:hanging="360"/>
+      </w:pPr>
+      <w:rPr>
+        <w:rFonts w:ascii="Courier New" w:hAnsi="Courier New" w:cs="Courier New" w:hint="default"/>
+      </w:rPr>
+    </w:lvl>
+    <w:lvl w:ilvl="5" w:tplc="10090005" w:tentative="1">
+      <w:start w:val="1"/>
+      <w:numFmt w:val="bullet"/>
+      <w:lvlText w:val=""/>
+      <w:lvlJc w:val="left"/>
+      <w:pPr>
+        <w:ind w:left="4320" w:hanging="360"/>
+      </w:pPr>
+      <w:rPr>
+        <w:rFonts w:ascii="Wingdings" w:hAnsi="Wingdings" w:hint="default"/>
+      </w:rPr>
+    </w:lvl>
+    <w:lvl w:ilvl="6" w:tplc="10090001" w:tentative="1">
+      <w:start w:val="1"/>
+      <w:numFmt w:val="bullet"/>
+      <w:lvlText w:val=""/>
+      <w:lvlJc w:val="left"/>
+      <w:pPr>
+        <w:ind w:left="5040" w:hanging="360"/>
+      </w:pPr>
+      <w:rPr>
+        <w:rFonts w:ascii="Symbol" w:hAnsi="Symbol" w:hint="default"/>
+      </w:rPr>
+    </w:lvl>
+    <w:lvl w:ilvl="7" w:tplc="10090003" w:tentative="1">
+      <w:start w:val="1"/>
+      <w:numFmt w:val="bullet"/>
+      <w:lvlText w:val="o"/>
+      <w:lvlJc w:val="left"/>
+      <w:pPr>
+        <w:ind w:left="5760" w:hanging="360"/>
+      </w:pPr>
+      <w:rPr>
+        <w:rFonts w:ascii="Courier New" w:hAnsi="Courier New" w:cs="Courier New" w:hint="default"/>
+      </w:rPr>
+    </w:lvl>
+    <w:lvl w:ilvl="8" w:tplc="10090005" w:tentative="1">
+      <w:start w:val="1"/>
+      <w:numFmt w:val="bullet"/>
+      <w:lvlText w:val=""/>
+      <w:lvlJc w:val="left"/>
+      <w:pPr>
+        <w:ind w:left="6480" w:hanging="360"/>
+      </w:pPr>
+      <w:rPr>
+        <w:rFonts w:ascii="Wingdings" w:hAnsi="Wingdings" w:hint="default"/>
+      </w:rPr>
+    </w:lvl>
+  </w:abstractNum>
+  <w:abstractNum w:abstractNumId="3" w15:restartNumberingAfterBreak="0">
     <w:nsid w:val="755217A3"/>
     <w:multiLevelType w:val="multilevel"/>
     <w:tmpl w:val="054221D6"/>
@@ -2094,10 +2520,16 @@
     </w:lvl>
   </w:abstractNum>
   <w:num w:numId="1" w16cid:durableId="592591137">
-    <w:abstractNumId w:val="1"/>
+    <w:abstractNumId w:val="3"/>
   </w:num>
   <w:num w:numId="2" w16cid:durableId="1419711725">
     <w:abstractNumId w:val="0"/>
+  </w:num>
+  <w:num w:numId="3" w16cid:durableId="1331102167">
+    <w:abstractNumId w:val="1"/>
+  </w:num>
+  <w:num w:numId="4" w16cid:durableId="1760524224">
+    <w:abstractNumId w:val="2"/>
   </w:num>
 </w:numbering>
 </file>
@@ -2500,6 +2932,10 @@
   <w:style w:type="paragraph" w:default="1" w:styleId="Normal">
     <w:name w:val="Normal"/>
     <w:qFormat/>
+    <w:rsid w:val="003F2933"/>
+    <w:pPr>
+      <w:spacing w:line="360" w:lineRule="auto"/>
+    </w:pPr>
   </w:style>
   <w:style w:type="paragraph" w:styleId="Heading1">
     <w:name w:val="heading 1"/>
@@ -2550,7 +2986,7 @@
     <w:pPr>
       <w:keepNext/>
       <w:keepLines/>
-      <w:spacing w:before="160" w:after="120" w:line="360" w:lineRule="auto"/>
+      <w:spacing w:before="160" w:after="120"/>
       <w:outlineLvl w:val="2"/>
     </w:pPr>
     <w:rPr>
@@ -2637,7 +3073,7 @@
     <w:pPr>
       <w:keepNext/>
       <w:keepLines/>
-      <w:spacing w:before="360" w:after="120" w:line="360" w:lineRule="auto"/>
+      <w:spacing w:before="360" w:after="120"/>
     </w:pPr>
     <w:rPr>
       <w:b/>

</xml_diff>

<commit_message>
finalized the visualization of the curves
</commit_message>
<xml_diff>
--- a/docs/BirdNET_flycatcher_proposal_Sunny_20251024.docx
+++ b/docs/BirdNET_flycatcher_proposal_Sunny_20251024.docx
@@ -15,63 +15,147 @@
           <w:b/>
           <w:bCs/>
         </w:rPr>
-        <w:t>A</w:t>
+        <w:t xml:space="preserve">Autonomous </w:t>
       </w:r>
       <w:r>
         <w:rPr>
           <w:b/>
           <w:bCs/>
         </w:rPr>
-        <w:t>RUs identifies spatio</w:t>
+        <w:t>recording</w:t>
       </w:r>
       <w:r>
         <w:rPr>
           <w:b/>
           <w:bCs/>
         </w:rPr>
-        <w:t>temporal</w:t>
+        <w:t xml:space="preserve"> </w:t>
       </w:r>
       <w:r>
         <w:rPr>
           <w:b/>
           <w:bCs/>
         </w:rPr>
-        <w:t xml:space="preserve"> </w:t>
+        <w:t>units can</w:t>
       </w:r>
       <w:r>
         <w:rPr>
           <w:b/>
           <w:bCs/>
         </w:rPr>
-        <w:t xml:space="preserve">pattern </w:t>
+        <w:t xml:space="preserve"> </w:t>
       </w:r>
       <w:r>
         <w:rPr>
           <w:b/>
           <w:bCs/>
         </w:rPr>
-        <w:t xml:space="preserve">of </w:t>
+        <w:t>identify</w:t>
       </w:r>
       <w:r>
         <w:rPr>
           <w:b/>
           <w:bCs/>
         </w:rPr>
-        <w:t xml:space="preserve">migratory </w:t>
+        <w:t xml:space="preserve"> </w:t>
       </w:r>
       <w:r>
         <w:rPr>
           <w:b/>
           <w:bCs/>
         </w:rPr>
-        <w:t>birds</w:t>
+        <w:t>spatiotemporal</w:t>
       </w:r>
       <w:r>
         <w:rPr>
           <w:b/>
           <w:bCs/>
         </w:rPr>
-        <w:t xml:space="preserve"> for potential improvement in breeding birds survey protocol</w:t>
+        <w:t xml:space="preserve"> </w:t>
+      </w:r>
+      <w:r>
+        <w:rPr>
+          <w:b/>
+          <w:bCs/>
+        </w:rPr>
+        <w:t>b</w:t>
+      </w:r>
+      <w:r>
+        <w:rPr>
+          <w:b/>
+          <w:bCs/>
+        </w:rPr>
+        <w:t xml:space="preserve">ird </w:t>
+      </w:r>
+      <w:r>
+        <w:rPr>
+          <w:b/>
+          <w:bCs/>
+        </w:rPr>
+        <w:t>a</w:t>
+      </w:r>
+      <w:r>
+        <w:rPr>
+          <w:b/>
+          <w:bCs/>
+        </w:rPr>
+        <w:t xml:space="preserve">ctivity </w:t>
+      </w:r>
+      <w:r>
+        <w:rPr>
+          <w:b/>
+          <w:bCs/>
+        </w:rPr>
+        <w:t>p</w:t>
+      </w:r>
+      <w:r>
+        <w:rPr>
+          <w:b/>
+          <w:bCs/>
+        </w:rPr>
+        <w:t xml:space="preserve">atterns for </w:t>
+      </w:r>
+      <w:r>
+        <w:rPr>
+          <w:b/>
+          <w:bCs/>
+        </w:rPr>
+        <w:t>b</w:t>
+      </w:r>
+      <w:r>
+        <w:rPr>
+          <w:b/>
+          <w:bCs/>
+        </w:rPr>
+        <w:t xml:space="preserve">etter </w:t>
+      </w:r>
+      <w:r>
+        <w:rPr>
+          <w:b/>
+          <w:bCs/>
+        </w:rPr>
+        <w:t>citizen science survey</w:t>
+      </w:r>
+      <w:r>
+        <w:rPr>
+          <w:b/>
+          <w:bCs/>
+        </w:rPr>
+        <w:t xml:space="preserve"> </w:t>
+      </w:r>
+      <w:r>
+        <w:rPr>
+          <w:b/>
+          <w:bCs/>
+        </w:rPr>
+        <w:t>p</w:t>
+      </w:r>
+      <w:r>
+        <w:rPr>
+          <w:b/>
+          <w:bCs/>
+        </w:rPr>
+        <w:t>rotocols</w:t>
       </w:r>
     </w:p>
     <w:p>
@@ -79,121 +163,178 @@
         <w:pStyle w:val="Heading1"/>
       </w:pPr>
       <w:r>
-        <w:t>Outline</w:t>
-      </w:r>
-    </w:p>
-    <w:p>
-      <w:r>
-        <w:t>During breeding season, most birds show a daily period of high singing activity, which is known as “dawn chorus” (</w:t>
-      </w:r>
-      <w:r>
-        <w:rPr>
-          <w:color w:val="FF0000"/>
-        </w:rPr>
-        <w:t>cite</w:t>
-      </w:r>
-      <w:r>
-        <w:t xml:space="preserve">). </w:t>
-      </w:r>
-      <w:r>
+        <w:t>Abstract</w:t>
+      </w:r>
+    </w:p>
+    <w:p>
+      <w:pPr>
+        <w:rPr>
+          <w:color w:val="00B0F0"/>
+        </w:rPr>
+      </w:pPr>
+      <w:r>
+        <w:rPr>
+          <w:color w:val="00B0F0"/>
+        </w:rPr>
+        <w:t xml:space="preserve">During breeding season, most birds show a daily period of high singing activity, which is known as “dawn chorus” (cite). </w:t>
+      </w:r>
+      <w:r>
+        <w:rPr>
+          <w:color w:val="00B0F0"/>
+        </w:rPr>
         <w:t xml:space="preserve">It is widely </w:t>
       </w:r>
       <w:r>
+        <w:rPr>
+          <w:color w:val="00B0F0"/>
+        </w:rPr>
         <w:t>known</w:t>
       </w:r>
       <w:r>
+        <w:rPr>
+          <w:color w:val="00B0F0"/>
+        </w:rPr>
         <w:t xml:space="preserve"> that </w:t>
       </w:r>
       <w:r>
+        <w:rPr>
+          <w:color w:val="00B0F0"/>
+        </w:rPr>
         <w:t>various environmental</w:t>
       </w:r>
       <w:r>
+        <w:rPr>
+          <w:color w:val="00B0F0"/>
+        </w:rPr>
         <w:t xml:space="preserve"> factors </w:t>
       </w:r>
       <w:r>
+        <w:rPr>
+          <w:color w:val="00B0F0"/>
+        </w:rPr>
         <w:t>influence</w:t>
       </w:r>
       <w:r>
+        <w:rPr>
+          <w:color w:val="00B0F0"/>
+        </w:rPr>
         <w:t xml:space="preserve"> the </w:t>
       </w:r>
       <w:r>
+        <w:rPr>
+          <w:color w:val="00B0F0"/>
+        </w:rPr>
         <w:t xml:space="preserve">dawn chorus </w:t>
       </w:r>
       <w:r>
+        <w:rPr>
+          <w:color w:val="00B0F0"/>
+        </w:rPr>
         <w:t>start time</w:t>
       </w:r>
       <w:r>
+        <w:rPr>
+          <w:color w:val="00B0F0"/>
+        </w:rPr>
         <w:t xml:space="preserve">, </w:t>
       </w:r>
       <w:r>
+        <w:rPr>
+          <w:color w:val="00B0F0"/>
+        </w:rPr>
         <w:t xml:space="preserve">such as ambient temperature, precipitation, cloud cover, lunar phase, </w:t>
       </w:r>
       <w:r>
-        <w:t>and existence of other species (</w:t>
-      </w:r>
-      <w:r>
-        <w:rPr>
-          <w:color w:val="FF0000"/>
-        </w:rPr>
-        <w:t>cite</w:t>
-      </w:r>
-      <w:r>
-        <w:t>).</w:t>
-      </w:r>
-      <w:r>
+        <w:rPr>
+          <w:color w:val="00B0F0"/>
+        </w:rPr>
+        <w:t>and existence of other species (cite).</w:t>
+      </w:r>
+      <w:r>
+        <w:rPr>
+          <w:color w:val="00B0F0"/>
+        </w:rPr>
         <w:t xml:space="preserve"> </w:t>
       </w:r>
       <w:r>
+        <w:rPr>
+          <w:color w:val="00B0F0"/>
+        </w:rPr>
         <w:t>The rapid development of autonomous recording units and machine learning algorithms had notably reduced the difficulty in monitoring dawn chorus. S</w:t>
       </w:r>
       <w:r>
+        <w:rPr>
+          <w:color w:val="00B0F0"/>
+        </w:rPr>
         <w:t>tudies had been done to investigate th</w:t>
       </w:r>
       <w:r>
+        <w:rPr>
+          <w:color w:val="00B0F0"/>
+        </w:rPr>
         <w:t>e relationships</w:t>
       </w:r>
       <w:r>
+        <w:rPr>
+          <w:color w:val="00B0F0"/>
+        </w:rPr>
         <w:t xml:space="preserve"> between environmental </w:t>
       </w:r>
       <w:proofErr w:type="gramStart"/>
       <w:r>
+        <w:rPr>
+          <w:color w:val="00B0F0"/>
+        </w:rPr>
         <w:t>factors</w:t>
       </w:r>
       <w:proofErr w:type="gramEnd"/>
       <w:r>
+        <w:rPr>
+          <w:color w:val="00B0F0"/>
+        </w:rPr>
         <w:t xml:space="preserve"> and the dawn chorus start time</w:t>
       </w:r>
       <w:r>
+        <w:rPr>
+          <w:color w:val="00B0F0"/>
+        </w:rPr>
         <w:t>; however, bird species in North American have received little attention</w:t>
       </w:r>
       <w:r>
-        <w:t xml:space="preserve"> (</w:t>
-      </w:r>
-      <w:r>
-        <w:rPr>
-          <w:color w:val="FF0000"/>
-        </w:rPr>
-        <w:t>cite</w:t>
-      </w:r>
-      <w:r>
-        <w:t>)</w:t>
-      </w:r>
-      <w:r>
+        <w:rPr>
+          <w:color w:val="00B0F0"/>
+        </w:rPr>
+        <w:t xml:space="preserve"> (cite)</w:t>
+      </w:r>
+      <w:r>
+        <w:rPr>
+          <w:color w:val="00B0F0"/>
+        </w:rPr>
         <w:t xml:space="preserve">. </w:t>
       </w:r>
       <w:r>
+        <w:rPr>
+          <w:color w:val="00B0F0"/>
+        </w:rPr>
         <w:t xml:space="preserve">In this study, the relationships between dawn chorus start time and ambient temperature, precipitation, cloud cover, lunar phase, and </w:t>
       </w:r>
       <w:r>
+        <w:rPr>
+          <w:color w:val="00B0F0"/>
+        </w:rPr>
         <w:t>site biodiversity will be investigated</w:t>
       </w:r>
       <w:r>
+        <w:rPr>
+          <w:color w:val="00B0F0"/>
+        </w:rPr>
         <w:t xml:space="preserve"> for Olive-sided Flycatcher (</w:t>
       </w:r>
       <w:r>
         <w:rPr>
           <w:i/>
           <w:iCs/>
+          <w:color w:val="00B0F0"/>
         </w:rPr>
         <w:t xml:space="preserve">Contopus </w:t>
       </w:r>
@@ -202,62 +343,67 @@
         <w:rPr>
           <w:i/>
           <w:iCs/>
+          <w:color w:val="00B0F0"/>
         </w:rPr>
         <w:t>cooperi</w:t>
       </w:r>
       <w:proofErr w:type="spellEnd"/>
       <w:r>
+        <w:rPr>
+          <w:color w:val="00B0F0"/>
+        </w:rPr>
         <w:t>)</w:t>
       </w:r>
       <w:r>
-        <w:t>, whose status is under special concern in Canada (</w:t>
-      </w:r>
-      <w:r>
-        <w:rPr>
-          <w:color w:val="FF0000"/>
-        </w:rPr>
-        <w:t>cite</w:t>
-      </w:r>
-      <w:r>
-        <w:t xml:space="preserve">). </w:t>
-      </w:r>
-      <w:r>
+        <w:rPr>
+          <w:color w:val="00B0F0"/>
+        </w:rPr>
+        <w:t xml:space="preserve">, whose status is under special concern in Canada (cite). </w:t>
+      </w:r>
+      <w:r>
+        <w:rPr>
+          <w:color w:val="00B0F0"/>
+        </w:rPr>
         <w:t>This research will inform the effects of environmental factors on the dawn chorus start time of Olive-sided Flycatcher</w:t>
       </w:r>
       <w:r>
+        <w:rPr>
+          <w:color w:val="00B0F0"/>
+        </w:rPr>
         <w:t xml:space="preserve">, not only providing </w:t>
       </w:r>
       <w:proofErr w:type="gramStart"/>
       <w:r>
+        <w:rPr>
+          <w:color w:val="00B0F0"/>
+        </w:rPr>
         <w:t>a baseline</w:t>
       </w:r>
       <w:proofErr w:type="gramEnd"/>
       <w:r>
+        <w:rPr>
+          <w:color w:val="00B0F0"/>
+        </w:rPr>
         <w:t xml:space="preserve"> information for the species but also setting up </w:t>
       </w:r>
       <w:r>
+        <w:rPr>
+          <w:color w:val="00B0F0"/>
+        </w:rPr>
         <w:t xml:space="preserve">a standard framework for future dawn chorus studies. </w:t>
       </w:r>
     </w:p>
     <w:p>
       <w:pPr>
-        <w:pStyle w:val="Heading1"/>
-      </w:pPr>
-      <w:r>
-        <w:t>Objectives</w:t>
-      </w:r>
-    </w:p>
-    <w:p>
-      <w:pPr>
-        <w:rPr>
-          <w:color w:val="000000"/>
+        <w:rPr>
+          <w:color w:val="00B0F0"/>
         </w:rPr>
       </w:pPr>
       <w:bookmarkStart w:id="0" w:name="_heading=h.gjw04rve1sdi" w:colFirst="0" w:colLast="0"/>
       <w:bookmarkEnd w:id="0"/>
       <w:r>
         <w:rPr>
-          <w:color w:val="000000"/>
+          <w:color w:val="00B0F0"/>
         </w:rPr>
         <w:t>Find the monthly pattern of Olive-sided Flycatcher vocal density by cumulative detections</w:t>
       </w:r>
@@ -265,12 +411,12 @@
     <w:p>
       <w:pPr>
         <w:rPr>
-          <w:color w:val="000000"/>
-        </w:rPr>
-      </w:pPr>
-      <w:r>
-        <w:rPr>
-          <w:color w:val="000000"/>
+          <w:color w:val="00B0F0"/>
+        </w:rPr>
+      </w:pPr>
+      <w:r>
+        <w:rPr>
+          <w:color w:val="00B0F0"/>
         </w:rPr>
         <w:t>Determine the factors that related to the start time of dawn chorus from OSFL</w:t>
       </w:r>
@@ -281,7 +427,17 @@
       </w:r>
     </w:p>
     <w:p>
-      <w:r>
+      <w:pPr>
+        <w:rPr>
+          <w:b/>
+          <w:bCs/>
+        </w:rPr>
+      </w:pPr>
+      <w:r>
+        <w:rPr>
+          <w:b/>
+          <w:bCs/>
+        </w:rPr>
         <w:lastRenderedPageBreak/>
         <w:t xml:space="preserve">Related papers: </w:t>
       </w:r>
@@ -315,7 +471,17 @@
       </w:r>
     </w:p>
     <w:p>
-      <w:r>
+      <w:pPr>
+        <w:rPr>
+          <w:b/>
+          <w:bCs/>
+        </w:rPr>
+      </w:pPr>
+      <w:r>
+        <w:rPr>
+          <w:b/>
+          <w:bCs/>
+        </w:rPr>
         <w:t>Potential source to compare the OSFL trends:</w:t>
       </w:r>
     </w:p>
@@ -372,7 +538,17 @@
       </w:hyperlink>
     </w:p>
     <w:p>
-      <w:r>
+      <w:pPr>
+        <w:rPr>
+          <w:b/>
+          <w:bCs/>
+        </w:rPr>
+      </w:pPr>
+      <w:r>
+        <w:rPr>
+          <w:b/>
+          <w:bCs/>
+        </w:rPr>
         <w:t xml:space="preserve">Something else: </w:t>
       </w:r>
     </w:p>
@@ -447,21 +623,7 @@
         <w:rPr>
           <w:color w:val="00B0F0"/>
         </w:rPr>
-        <w:t xml:space="preserve">Breeding </w:t>
-      </w:r>
-      <w:proofErr w:type="spellStart"/>
-      <w:r>
-        <w:rPr>
-          <w:color w:val="00B0F0"/>
-        </w:rPr>
-        <w:t>behaviour</w:t>
-      </w:r>
-      <w:proofErr w:type="spellEnd"/>
-      <w:r>
-        <w:rPr>
-          <w:color w:val="00B0F0"/>
-        </w:rPr>
-        <w:t xml:space="preserve">, nesting timing, double peak of the vocal activity? </w:t>
+        <w:t>Status in IUCN and COSEWIC, and others</w:t>
       </w:r>
     </w:p>
     <w:p>
@@ -479,11 +641,95 @@
         <w:rPr>
           <w:color w:val="00B0F0"/>
         </w:rPr>
+        <w:t xml:space="preserve">Breeding </w:t>
+      </w:r>
+      <w:proofErr w:type="spellStart"/>
+      <w:r>
+        <w:rPr>
+          <w:color w:val="00B0F0"/>
+        </w:rPr>
+        <w:t>behaviour</w:t>
+      </w:r>
+      <w:proofErr w:type="spellEnd"/>
+      <w:r>
+        <w:rPr>
+          <w:color w:val="00B0F0"/>
+        </w:rPr>
+        <w:t xml:space="preserve">, nesting timing, double peak of </w:t>
+      </w:r>
+      <w:proofErr w:type="gramStart"/>
+      <w:r>
+        <w:rPr>
+          <w:color w:val="00B0F0"/>
+        </w:rPr>
+        <w:t>the vocal</w:t>
+      </w:r>
+      <w:proofErr w:type="gramEnd"/>
+      <w:r>
+        <w:rPr>
+          <w:color w:val="00B0F0"/>
+        </w:rPr>
+        <w:t xml:space="preserve"> activity</w:t>
+      </w:r>
+      <w:r>
+        <w:rPr>
+          <w:color w:val="00B0F0"/>
+        </w:rPr>
+        <w:t xml:space="preserve"> </w:t>
+      </w:r>
+    </w:p>
+    <w:p>
+      <w:pPr>
+        <w:pStyle w:val="ListParagraph"/>
+        <w:numPr>
+          <w:ilvl w:val="0"/>
+          <w:numId w:val="4"/>
+        </w:numPr>
+        <w:rPr>
+          <w:color w:val="00B0F0"/>
+        </w:rPr>
+      </w:pPr>
+      <w:r>
+        <w:rPr>
+          <w:color w:val="00B0F0"/>
+        </w:rPr>
         <w:t>The contradicted results from eBird, breeding birds survey</w:t>
       </w:r>
     </w:p>
     <w:p>
       <w:pPr>
+        <w:pStyle w:val="ListParagraph"/>
+        <w:numPr>
+          <w:ilvl w:val="0"/>
+          <w:numId w:val="4"/>
+        </w:numPr>
+        <w:rPr>
+          <w:color w:val="00B0F0"/>
+        </w:rPr>
+      </w:pPr>
+      <w:r>
+        <w:rPr>
+          <w:color w:val="00B0F0"/>
+        </w:rPr>
+        <w:t xml:space="preserve">Maybe we could get the surveying raw data from the breeding birds survey in PG area? </w:t>
+      </w:r>
+    </w:p>
+    <w:p>
+      <w:pPr>
+        <w:rPr>
+          <w:color w:val="00B0F0"/>
+        </w:rPr>
+      </w:pPr>
+    </w:p>
+    <w:p>
+      <w:pPr>
+        <w:rPr>
+          <w:color w:val="00B0F0"/>
+        </w:rPr>
+      </w:pPr>
+    </w:p>
+    <w:p>
+      <w:pPr>
         <w:rPr>
           <w:color w:val="00B0F0"/>
         </w:rPr>
@@ -743,6 +989,7 @@
     </w:p>
     <w:p>
       <w:r>
+        <w:lastRenderedPageBreak/>
         <w:t xml:space="preserve">The species-specific threshold for Olive-sided Flycatcher (OSFL) was applied to ensure a precision of 0.95. Based on </w:t>
       </w:r>
       <w:r>
@@ -777,11 +1024,7 @@
       </w:r>
       <w:proofErr w:type="spellEnd"/>
       <w:r>
-        <w:t xml:space="preserve"> species-specific thresholds are defined. </w:t>
-      </w:r>
-      <w:r>
-        <w:lastRenderedPageBreak/>
-        <w:t xml:space="preserve">Daily OSFL detections were summarized for each site throughout the survey period. At sites with at least one detection, the number of active days varied from 1 to 54, with a mean of 6.84 ± </w:t>
+        <w:t xml:space="preserve"> species-specific thresholds are defined. Daily OSFL detections were summarized for each site throughout the survey period. At sites with at least one detection, the number of active days varied from 1 to 54, with a mean of 6.84 ± </w:t>
       </w:r>
       <w:r>
         <w:rPr>
@@ -790,16 +1033,16 @@
         <mc:AlternateContent>
           <mc:Choice Requires="wps">
             <w:drawing>
-              <wp:anchor distT="45720" distB="45720" distL="114300" distR="114300" simplePos="0" relativeHeight="251659264" behindDoc="0" locked="0" layoutInCell="1" allowOverlap="1" wp14:anchorId="3026257B" wp14:editId="5D21A052">
+              <wp:anchor distT="45720" distB="45720" distL="114300" distR="114300" simplePos="0" relativeHeight="251659264" behindDoc="0" locked="0" layoutInCell="1" allowOverlap="1" wp14:anchorId="3026257B" wp14:editId="3BAF3011">
                 <wp:simplePos x="0" y="0"/>
                 <wp:positionH relativeFrom="margin">
                   <wp:posOffset>-219075</wp:posOffset>
                 </wp:positionH>
                 <wp:positionV relativeFrom="paragraph">
-                  <wp:posOffset>2905914</wp:posOffset>
+                  <wp:posOffset>2588895</wp:posOffset>
                 </wp:positionV>
-                <wp:extent cx="6567170" cy="5320665"/>
-                <wp:effectExtent l="0" t="0" r="0" b="0"/>
+                <wp:extent cx="6567170" cy="5520690"/>
+                <wp:effectExtent l="0" t="0" r="0" b="3810"/>
                 <wp:wrapSquare wrapText="bothSides"/>
                 <wp:docPr id="217" name="Text Box 2"/>
                 <wp:cNvGraphicFramePr>
@@ -814,7 +1057,7 @@
                       <wps:spPr bwMode="auto">
                         <a:xfrm>
                           <a:off x="0" y="0"/>
-                          <a:ext cx="6567170" cy="5320665"/>
+                          <a:ext cx="6567170" cy="5520690"/>
                         </a:xfrm>
                         <a:prstGeom prst="rect">
                           <a:avLst/>
@@ -898,8 +1141,17 @@
                                 <w:rFonts w:asciiTheme="minorHAnsi" w:hAnsiTheme="minorHAnsi" w:cstheme="minorHAnsi"/>
                                 <w:color w:val="EE0000"/>
                               </w:rPr>
-                              <w:t>Fig. XYZ</w:t>
-                            </w:r>
+                              <w:t xml:space="preserve">Fig. </w:t>
+                            </w:r>
+                            <w:proofErr w:type="spellStart"/>
+                            <w:r>
+                              <w:rPr>
+                                <w:rFonts w:asciiTheme="minorHAnsi" w:hAnsiTheme="minorHAnsi" w:cstheme="minorHAnsi"/>
+                                <w:color w:val="EE0000"/>
+                              </w:rPr>
+                              <w:t>full_aru</w:t>
+                            </w:r>
+                            <w:proofErr w:type="spellEnd"/>
                             <w:r>
                               <w:rPr>
                                 <w:rFonts w:asciiTheme="minorHAnsi" w:hAnsiTheme="minorHAnsi" w:cstheme="minorHAnsi"/>
@@ -968,7 +1220,7 @@
                 <v:stroke joinstyle="miter"/>
                 <v:path gradientshapeok="t" o:connecttype="rect"/>
               </v:shapetype>
-              <v:shape id="Text Box 2" o:spid="_x0000_s1026" type="#_x0000_t202" style="position:absolute;margin-left:-17.25pt;margin-top:228.8pt;width:517.1pt;height:418.95pt;z-index:251659264;visibility:visible;mso-wrap-style:square;mso-width-percent:0;mso-height-percent:0;mso-wrap-distance-left:9pt;mso-wrap-distance-top:3.6pt;mso-wrap-distance-right:9pt;mso-wrap-distance-bottom:3.6pt;mso-position-horizontal:absolute;mso-position-horizontal-relative:margin;mso-position-vertical:absolute;mso-position-vertical-relative:text;mso-width-percent:0;mso-height-percent:0;mso-width-relative:margin;mso-height-relative:margin;v-text-anchor:top" o:gfxdata="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" filled="f" stroked="f">
+              <v:shape id="Text Box 2" o:spid="_x0000_s1026" type="#_x0000_t202" style="position:absolute;margin-left:-17.25pt;margin-top:203.85pt;width:517.1pt;height:434.7pt;z-index:251659264;visibility:visible;mso-wrap-style:square;mso-width-percent:0;mso-height-percent:0;mso-wrap-distance-left:9pt;mso-wrap-distance-top:3.6pt;mso-wrap-distance-right:9pt;mso-wrap-distance-bottom:3.6pt;mso-position-horizontal:absolute;mso-position-horizontal-relative:margin;mso-position-vertical:absolute;mso-position-vertical-relative:text;mso-width-percent:0;mso-height-percent:0;mso-width-relative:margin;mso-height-relative:margin;v-text-anchor:top" o:gfxdata="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" filled="f" stroked="f">
                 <v:textbox>
                   <w:txbxContent>
                     <w:p>
@@ -1040,8 +1292,17 @@
                           <w:rFonts w:asciiTheme="minorHAnsi" w:hAnsiTheme="minorHAnsi" w:cstheme="minorHAnsi"/>
                           <w:color w:val="EE0000"/>
                         </w:rPr>
-                        <w:t>Fig. XYZ</w:t>
-                      </w:r>
+                        <w:t xml:space="preserve">Fig. </w:t>
+                      </w:r>
+                      <w:proofErr w:type="spellStart"/>
+                      <w:r>
+                        <w:rPr>
+                          <w:rFonts w:asciiTheme="minorHAnsi" w:hAnsiTheme="minorHAnsi" w:cstheme="minorHAnsi"/>
+                          <w:color w:val="EE0000"/>
+                        </w:rPr>
+                        <w:t>full_aru</w:t>
+                      </w:r>
+                      <w:proofErr w:type="spellEnd"/>
                       <w:r>
                         <w:rPr>
                           <w:rFonts w:asciiTheme="minorHAnsi" w:hAnsiTheme="minorHAnsi" w:cstheme="minorHAnsi"/>
@@ -1102,8 +1363,16 @@
         <w:rPr>
           <w:color w:val="EE0000"/>
         </w:rPr>
-        <w:t>Fig. XYZ</w:t>
-      </w:r>
+        <w:t xml:space="preserve">Fig. </w:t>
+      </w:r>
+      <w:proofErr w:type="spellStart"/>
+      <w:r>
+        <w:rPr>
+          <w:color w:val="EE0000"/>
+        </w:rPr>
+        <w:t>full_aru</w:t>
+      </w:r>
+      <w:proofErr w:type="spellEnd"/>
       <w:r>
         <w:t>).</w:t>
       </w:r>
@@ -1124,7 +1393,15 @@
       </w:r>
     </w:p>
     <w:p>
-      <w:r>
+      <w:pPr>
+        <w:rPr>
+          <w:color w:val="00B0F0"/>
+        </w:rPr>
+      </w:pPr>
+      <w:r>
+        <w:rPr>
+          <w:color w:val="00B0F0"/>
+        </w:rPr>
         <w:t xml:space="preserve">From ECCC Historical data, </w:t>
       </w:r>
     </w:p>
@@ -1167,15 +1444,15 @@
         <mc:AlternateContent>
           <mc:Choice Requires="wps">
             <w:drawing>
-              <wp:anchor distT="45720" distB="45720" distL="114300" distR="114300" simplePos="0" relativeHeight="251661312" behindDoc="0" locked="0" layoutInCell="1" allowOverlap="1" wp14:anchorId="138E4687" wp14:editId="51571590">
+              <wp:anchor distT="45720" distB="45720" distL="114300" distR="114300" simplePos="0" relativeHeight="251661312" behindDoc="0" locked="0" layoutInCell="1" allowOverlap="1" wp14:anchorId="138E4687" wp14:editId="6C171CEA">
                 <wp:simplePos x="0" y="0"/>
                 <wp:positionH relativeFrom="margin">
-                  <wp:posOffset>-242570</wp:posOffset>
+                  <wp:posOffset>-202192</wp:posOffset>
                 </wp:positionH>
                 <wp:positionV relativeFrom="paragraph">
-                  <wp:posOffset>2734310</wp:posOffset>
+                  <wp:posOffset>2854624</wp:posOffset>
                 </wp:positionV>
-                <wp:extent cx="6554470" cy="5151120"/>
+                <wp:extent cx="6383655" cy="5033010"/>
                 <wp:effectExtent l="0" t="0" r="0" b="0"/>
                 <wp:wrapSquare wrapText="bothSides"/>
                 <wp:docPr id="4" name="Text Box 2"/>
@@ -1191,7 +1468,7 @@
                       <wps:spPr bwMode="auto">
                         <a:xfrm>
                           <a:off x="0" y="0"/>
-                          <a:ext cx="6554470" cy="5151120"/>
+                          <a:ext cx="6383655" cy="5033010"/>
                         </a:xfrm>
                         <a:prstGeom prst="rect">
                           <a:avLst/>
@@ -1209,16 +1486,19 @@
                           <w:p>
                             <w:pPr>
                               <w:jc w:val="center"/>
+                              <w:rPr>
+                                <w:lang w:val="en-CA"/>
+                              </w:rPr>
                             </w:pPr>
                             <w:r>
                               <w:rPr>
                                 <w:noProof/>
                               </w:rPr>
                               <w:drawing>
-                                <wp:inline distT="0" distB="0" distL="0" distR="0" wp14:anchorId="5073D486" wp14:editId="4332E459">
-                                  <wp:extent cx="6047654" cy="3454768"/>
-                                  <wp:effectExtent l="0" t="0" r="0" b="0"/>
-                                  <wp:docPr id="260252641" name="Picture 3" descr="A screenshot of a graph&#10;&#10;AI-generated content may be incorrect."/>
+                                <wp:inline distT="0" distB="0" distL="0" distR="0" wp14:anchorId="67A5C702" wp14:editId="52CCC142">
+                                  <wp:extent cx="5448300" cy="3350541"/>
+                                  <wp:effectExtent l="0" t="0" r="0" b="2540"/>
+                                  <wp:docPr id="454319477" name="Picture 7" descr="A screenshot of a graph&#10;&#10;AI-generated content may be incorrect."/>
                                   <wp:cNvGraphicFramePr>
                                     <a:graphicFrameLocks xmlns:a="http://schemas.openxmlformats.org/drawingml/2006/main" noChangeAspect="1"/>
                                   </wp:cNvGraphicFramePr>
@@ -1226,7 +1506,7 @@
                                     <a:graphicData uri="http://schemas.openxmlformats.org/drawingml/2006/picture">
                                       <pic:pic xmlns:pic="http://schemas.openxmlformats.org/drawingml/2006/picture">
                                         <pic:nvPicPr>
-                                          <pic:cNvPr id="260252641" name="Picture 3" descr="A screenshot of a graph&#10;&#10;AI-generated content may be incorrect."/>
+                                          <pic:cNvPr id="454319477" name="Picture 7" descr="A screenshot of a graph&#10;&#10;AI-generated content may be incorrect."/>
                                           <pic:cNvPicPr>
                                             <a:picLocks noChangeAspect="1" noChangeArrowheads="1"/>
                                           </pic:cNvPicPr>
@@ -1247,7 +1527,7 @@
                                         <pic:spPr bwMode="auto">
                                           <a:xfrm>
                                             <a:off x="0" y="0"/>
-                                            <a:ext cx="6055438" cy="3459214"/>
+                                            <a:ext cx="5470916" cy="3364449"/>
                                           </a:xfrm>
                                           <a:prstGeom prst="rect">
                                             <a:avLst/>
@@ -1270,13 +1550,27 @@
                                 <w:rFonts w:asciiTheme="minorHAnsi" w:hAnsiTheme="minorHAnsi" w:cstheme="minorHAnsi"/>
                               </w:rPr>
                             </w:pPr>
-                            <w:proofErr w:type="spellStart"/>
                             <w:r>
                               <w:rPr>
                                 <w:rFonts w:asciiTheme="minorHAnsi" w:hAnsiTheme="minorHAnsi" w:cstheme="minorHAnsi"/>
                                 <w:color w:val="EE0000"/>
                               </w:rPr>
-                              <w:t>Fig.XYZ</w:t>
+                              <w:t>Fig.</w:t>
+                            </w:r>
+                            <w:r>
+                              <w:rPr>
+                                <w:rFonts w:asciiTheme="minorHAnsi" w:hAnsiTheme="minorHAnsi" w:cstheme="minorHAnsi"/>
+                                <w:color w:val="EE0000"/>
+                              </w:rPr>
+                              <w:t xml:space="preserve"> </w:t>
+                            </w:r>
+                            <w:proofErr w:type="spellStart"/>
+                            <w:r>
+                              <w:rPr>
+                                <w:rFonts w:asciiTheme="minorHAnsi" w:hAnsiTheme="minorHAnsi" w:cstheme="minorHAnsi"/>
+                                <w:color w:val="EE0000"/>
+                              </w:rPr>
+                              <w:t>aru_proportion</w:t>
                             </w:r>
                             <w:proofErr w:type="spellEnd"/>
                             <w:r>
@@ -1334,22 +1628,25 @@
           </mc:Choice>
           <mc:Fallback>
             <w:pict>
-              <v:shape w14:anchorId="138E4687" id="_x0000_s1027" type="#_x0000_t202" style="position:absolute;margin-left:-19.1pt;margin-top:215.3pt;width:516.1pt;height:405.6pt;z-index:251661312;visibility:visible;mso-wrap-style:square;mso-width-percent:0;mso-height-percent:0;mso-wrap-distance-left:9pt;mso-wrap-distance-top:3.6pt;mso-wrap-distance-right:9pt;mso-wrap-distance-bottom:3.6pt;mso-position-horizontal:absolute;mso-position-horizontal-relative:margin;mso-position-vertical:absolute;mso-position-vertical-relative:text;mso-width-percent:0;mso-height-percent:0;mso-width-relative:margin;mso-height-relative:margin;v-text-anchor:top" o:gfxdata="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" filled="f" stroked="f">
+              <v:shape w14:anchorId="138E4687" id="_x0000_s1027" type="#_x0000_t202" style="position:absolute;margin-left:-15.9pt;margin-top:224.75pt;width:502.65pt;height:396.3pt;z-index:251661312;visibility:visible;mso-wrap-style:square;mso-width-percent:0;mso-height-percent:0;mso-wrap-distance-left:9pt;mso-wrap-distance-top:3.6pt;mso-wrap-distance-right:9pt;mso-wrap-distance-bottom:3.6pt;mso-position-horizontal:absolute;mso-position-horizontal-relative:margin;mso-position-vertical:absolute;mso-position-vertical-relative:text;mso-width-percent:0;mso-height-percent:0;mso-width-relative:margin;mso-height-relative:margin;v-text-anchor:top" o:gfxdata="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" filled="f" stroked="f">
                 <v:textbox>
                   <w:txbxContent>
                     <w:p>
                       <w:pPr>
                         <w:jc w:val="center"/>
+                        <w:rPr>
+                          <w:lang w:val="en-CA"/>
+                        </w:rPr>
                       </w:pPr>
                       <w:r>
                         <w:rPr>
                           <w:noProof/>
                         </w:rPr>
                         <w:drawing>
-                          <wp:inline distT="0" distB="0" distL="0" distR="0" wp14:anchorId="5073D486" wp14:editId="4332E459">
-                            <wp:extent cx="6047654" cy="3454768"/>
-                            <wp:effectExtent l="0" t="0" r="0" b="0"/>
-                            <wp:docPr id="260252641" name="Picture 3" descr="A screenshot of a graph&#10;&#10;AI-generated content may be incorrect."/>
+                          <wp:inline distT="0" distB="0" distL="0" distR="0" wp14:anchorId="67A5C702" wp14:editId="52CCC142">
+                            <wp:extent cx="5448300" cy="3350541"/>
+                            <wp:effectExtent l="0" t="0" r="0" b="2540"/>
+                            <wp:docPr id="454319477" name="Picture 7" descr="A screenshot of a graph&#10;&#10;AI-generated content may be incorrect."/>
                             <wp:cNvGraphicFramePr>
                               <a:graphicFrameLocks xmlns:a="http://schemas.openxmlformats.org/drawingml/2006/main" noChangeAspect="1"/>
                             </wp:cNvGraphicFramePr>
@@ -1357,7 +1654,7 @@
                               <a:graphicData uri="http://schemas.openxmlformats.org/drawingml/2006/picture">
                                 <pic:pic xmlns:pic="http://schemas.openxmlformats.org/drawingml/2006/picture">
                                   <pic:nvPicPr>
-                                    <pic:cNvPr id="260252641" name="Picture 3" descr="A screenshot of a graph&#10;&#10;AI-generated content may be incorrect."/>
+                                    <pic:cNvPr id="454319477" name="Picture 7" descr="A screenshot of a graph&#10;&#10;AI-generated content may be incorrect."/>
                                     <pic:cNvPicPr>
                                       <a:picLocks noChangeAspect="1" noChangeArrowheads="1"/>
                                     </pic:cNvPicPr>
@@ -1378,7 +1675,7 @@
                                   <pic:spPr bwMode="auto">
                                     <a:xfrm>
                                       <a:off x="0" y="0"/>
-                                      <a:ext cx="6055438" cy="3459214"/>
+                                      <a:ext cx="5470916" cy="3364449"/>
                                     </a:xfrm>
                                     <a:prstGeom prst="rect">
                                       <a:avLst/>
@@ -1401,13 +1698,27 @@
                           <w:rFonts w:asciiTheme="minorHAnsi" w:hAnsiTheme="minorHAnsi" w:cstheme="minorHAnsi"/>
                         </w:rPr>
                       </w:pPr>
-                      <w:proofErr w:type="spellStart"/>
                       <w:r>
                         <w:rPr>
                           <w:rFonts w:asciiTheme="minorHAnsi" w:hAnsiTheme="minorHAnsi" w:cstheme="minorHAnsi"/>
                           <w:color w:val="EE0000"/>
                         </w:rPr>
-                        <w:t>Fig.XYZ</w:t>
+                        <w:t>Fig.</w:t>
+                      </w:r>
+                      <w:r>
+                        <w:rPr>
+                          <w:rFonts w:asciiTheme="minorHAnsi" w:hAnsiTheme="minorHAnsi" w:cstheme="minorHAnsi"/>
+                          <w:color w:val="EE0000"/>
+                        </w:rPr>
+                        <w:t xml:space="preserve"> </w:t>
+                      </w:r>
+                      <w:proofErr w:type="spellStart"/>
+                      <w:r>
+                        <w:rPr>
+                          <w:rFonts w:asciiTheme="minorHAnsi" w:hAnsiTheme="minorHAnsi" w:cstheme="minorHAnsi"/>
+                          <w:color w:val="EE0000"/>
+                        </w:rPr>
+                        <w:t>aru_proportion</w:t>
                       </w:r>
                       <w:proofErr w:type="spellEnd"/>
                       <w:r>
@@ -1461,8 +1772,16 @@
         <w:rPr>
           <w:color w:val="EE0000"/>
         </w:rPr>
-        <w:t>Fig. XYZ</w:t>
-      </w:r>
+        <w:t xml:space="preserve">Fig. </w:t>
+      </w:r>
+      <w:proofErr w:type="spellStart"/>
+      <w:r>
+        <w:rPr>
+          <w:color w:val="EE0000"/>
+        </w:rPr>
+        <w:t>full_aru</w:t>
+      </w:r>
+      <w:proofErr w:type="spellEnd"/>
       <w:r>
         <w:t xml:space="preserve">) that could bias the modeling of vocal activity, as those with only a single detection </w:t>
       </w:r>
@@ -1478,121 +1797,892 @@
         <w:rPr>
           <w:color w:val="EE0000"/>
         </w:rPr>
-        <w:t>Fig. XYZ</w:t>
-      </w:r>
+        <w:t xml:space="preserve">Fig. </w:t>
+      </w:r>
+      <w:proofErr w:type="spellStart"/>
+      <w:r>
+        <w:rPr>
+          <w:color w:val="EE0000"/>
+        </w:rPr>
+        <w:t>aru_proportion</w:t>
+      </w:r>
+      <w:proofErr w:type="spellEnd"/>
       <w:r>
         <w:t>).</w:t>
+      </w:r>
+    </w:p>
+    <w:p>
+      <w:r>
+        <w:rPr>
+          <w:noProof/>
+        </w:rPr>
+        <w:lastRenderedPageBreak/>
+        <mc:AlternateContent>
+          <mc:Choice Requires="wps">
+            <w:drawing>
+              <wp:anchor distT="45720" distB="45720" distL="114300" distR="114300" simplePos="0" relativeHeight="251663360" behindDoc="0" locked="0" layoutInCell="1" allowOverlap="1" wp14:anchorId="798CD77E" wp14:editId="17E41049">
+                <wp:simplePos x="0" y="0"/>
+                <wp:positionH relativeFrom="column">
+                  <wp:posOffset>246380</wp:posOffset>
+                </wp:positionH>
+                <wp:positionV relativeFrom="paragraph">
+                  <wp:posOffset>3392805</wp:posOffset>
+                </wp:positionV>
+                <wp:extent cx="5570855" cy="2110740"/>
+                <wp:effectExtent l="0" t="0" r="0" b="3810"/>
+                <wp:wrapTopAndBottom/>
+                <wp:docPr id="604081251" name="Text Box 2"/>
+                <wp:cNvGraphicFramePr>
+                  <a:graphicFrameLocks xmlns:a="http://schemas.openxmlformats.org/drawingml/2006/main"/>
+                </wp:cNvGraphicFramePr>
+                <a:graphic xmlns:a="http://schemas.openxmlformats.org/drawingml/2006/main">
+                  <a:graphicData uri="http://schemas.microsoft.com/office/word/2010/wordprocessingShape">
+                    <wps:wsp>
+                      <wps:cNvSpPr txBox="1">
+                        <a:spLocks noChangeArrowheads="1"/>
+                      </wps:cNvSpPr>
+                      <wps:spPr bwMode="auto">
+                        <a:xfrm>
+                          <a:off x="0" y="0"/>
+                          <a:ext cx="5570855" cy="2110740"/>
+                        </a:xfrm>
+                        <a:prstGeom prst="rect">
+                          <a:avLst/>
+                        </a:prstGeom>
+                        <a:noFill/>
+                        <a:ln w="9525">
+                          <a:noFill/>
+                          <a:miter lim="800000"/>
+                          <a:headEnd/>
+                          <a:tailEnd/>
+                        </a:ln>
+                      </wps:spPr>
+                      <wps:txbx>
+                        <w:txbxContent>
+                          <w:p>
+                            <w:pPr>
+                              <w:spacing w:after="0" w:line="240" w:lineRule="auto"/>
+                              <w:rPr>
+                                <w:rFonts w:ascii="Consolas" w:hAnsi="Consolas"/>
+                              </w:rPr>
+                            </w:pPr>
+                            <w:proofErr w:type="spellStart"/>
+                            <w:r>
+                              <w:rPr>
+                                <w:rFonts w:ascii="Consolas" w:hAnsi="Consolas"/>
+                              </w:rPr>
+                              <w:t>model_year</w:t>
+                            </w:r>
+                            <w:proofErr w:type="spellEnd"/>
+                            <w:r>
+                              <w:rPr>
+                                <w:rFonts w:ascii="Consolas" w:hAnsi="Consolas"/>
+                              </w:rPr>
+                              <w:t xml:space="preserve"> &lt;- </w:t>
+                            </w:r>
+                            <w:proofErr w:type="gramStart"/>
+                            <w:r>
+                              <w:rPr>
+                                <w:rFonts w:ascii="Consolas" w:hAnsi="Consolas"/>
+                              </w:rPr>
+                              <w:t>gam(</w:t>
+                            </w:r>
+                            <w:proofErr w:type="gramEnd"/>
+                            <w:r>
+                              <w:rPr>
+                                <w:rFonts w:ascii="Consolas" w:hAnsi="Consolas"/>
+                              </w:rPr>
+                              <w:t xml:space="preserve">detections ~ </w:t>
+                            </w:r>
+                            <w:proofErr w:type="gramStart"/>
+                            <w:r>
+                              <w:rPr>
+                                <w:rFonts w:ascii="Consolas" w:hAnsi="Consolas"/>
+                              </w:rPr>
+                              <w:t>s(</w:t>
+                            </w:r>
+                            <w:proofErr w:type="spellStart"/>
+                            <w:proofErr w:type="gramEnd"/>
+                            <w:r>
+                              <w:rPr>
+                                <w:rFonts w:ascii="Consolas" w:hAnsi="Consolas"/>
+                              </w:rPr>
+                              <w:t>yday</w:t>
+                            </w:r>
+                            <w:proofErr w:type="spellEnd"/>
+                            <w:r>
+                              <w:rPr>
+                                <w:rFonts w:ascii="Consolas" w:hAnsi="Consolas"/>
+                              </w:rPr>
+                              <w:t xml:space="preserve">, bs = "cc", by = year) + </w:t>
+                            </w:r>
+                          </w:p>
+                          <w:p>
+                            <w:pPr>
+                              <w:spacing w:after="0" w:line="240" w:lineRule="auto"/>
+                              <w:rPr>
+                                <w:rFonts w:ascii="Consolas" w:hAnsi="Consolas"/>
+                              </w:rPr>
+                            </w:pPr>
+                            <w:r>
+                              <w:rPr>
+                                <w:rFonts w:ascii="Consolas" w:hAnsi="Consolas"/>
+                              </w:rPr>
+                              <w:t xml:space="preserve">                               </w:t>
+                            </w:r>
+                            <w:proofErr w:type="gramStart"/>
+                            <w:r>
+                              <w:rPr>
+                                <w:rFonts w:ascii="Consolas" w:hAnsi="Consolas"/>
+                              </w:rPr>
+                              <w:t>s(</w:t>
+                            </w:r>
+                            <w:proofErr w:type="gramEnd"/>
+                            <w:r>
+                              <w:rPr>
+                                <w:rFonts w:ascii="Consolas" w:hAnsi="Consolas"/>
+                              </w:rPr>
+                              <w:t>site, bs = "re"),</w:t>
+                            </w:r>
+                            <w:r>
+                              <w:rPr>
+                                <w:rFonts w:ascii="Consolas" w:hAnsi="Consolas"/>
+                              </w:rPr>
+                              <w:t xml:space="preserve"> </w:t>
+                            </w:r>
+                          </w:p>
+                          <w:p>
+                            <w:pPr>
+                              <w:spacing w:after="0" w:line="240" w:lineRule="auto"/>
+                              <w:rPr>
+                                <w:rFonts w:ascii="Consolas" w:hAnsi="Consolas"/>
+                              </w:rPr>
+                            </w:pPr>
+                            <w:r>
+                              <w:rPr>
+                                <w:rFonts w:ascii="Consolas" w:hAnsi="Consolas"/>
+                              </w:rPr>
+                              <w:t xml:space="preserve">                  </w:t>
+                            </w:r>
+                            <w:r>
+                              <w:rPr>
+                                <w:rFonts w:ascii="Consolas" w:hAnsi="Consolas"/>
+                              </w:rPr>
+                              <w:t xml:space="preserve">family = </w:t>
+                            </w:r>
+                            <w:proofErr w:type="spellStart"/>
+                            <w:proofErr w:type="gramStart"/>
+                            <w:r>
+                              <w:rPr>
+                                <w:rFonts w:ascii="Consolas" w:hAnsi="Consolas"/>
+                              </w:rPr>
+                              <w:t>nb</w:t>
+                            </w:r>
+                            <w:proofErr w:type="spellEnd"/>
+                            <w:r>
+                              <w:rPr>
+                                <w:rFonts w:ascii="Consolas" w:hAnsi="Consolas"/>
+                              </w:rPr>
+                              <w:t>(</w:t>
+                            </w:r>
+                            <w:proofErr w:type="gramEnd"/>
+                            <w:r>
+                              <w:rPr>
+                                <w:rFonts w:ascii="Consolas" w:hAnsi="Consolas"/>
+                              </w:rPr>
+                              <w:t xml:space="preserve">), </w:t>
+                            </w:r>
+                          </w:p>
+                          <w:p>
+                            <w:pPr>
+                              <w:spacing w:after="0" w:line="240" w:lineRule="auto"/>
+                              <w:rPr>
+                                <w:rFonts w:ascii="Consolas" w:hAnsi="Consolas"/>
+                              </w:rPr>
+                            </w:pPr>
+                            <w:r>
+                              <w:rPr>
+                                <w:rFonts w:ascii="Consolas" w:hAnsi="Consolas"/>
+                              </w:rPr>
+                              <w:t xml:space="preserve">                  </w:t>
+                            </w:r>
+                            <w:r>
+                              <w:rPr>
+                                <w:rFonts w:ascii="Consolas" w:hAnsi="Consolas"/>
+                              </w:rPr>
+                              <w:t xml:space="preserve">data = data, </w:t>
+                            </w:r>
+                          </w:p>
+                          <w:p>
+                            <w:pPr>
+                              <w:spacing w:after="0" w:line="240" w:lineRule="auto"/>
+                              <w:rPr>
+                                <w:rFonts w:ascii="Consolas" w:hAnsi="Consolas"/>
+                              </w:rPr>
+                            </w:pPr>
+                            <w:r>
+                              <w:rPr>
+                                <w:rFonts w:ascii="Consolas" w:hAnsi="Consolas"/>
+                              </w:rPr>
+                              <w:t xml:space="preserve">                  </w:t>
+                            </w:r>
+                            <w:r>
+                              <w:rPr>
+                                <w:rFonts w:ascii="Consolas" w:hAnsi="Consolas"/>
+                              </w:rPr>
+                              <w:t>method = "REML")</w:t>
+                            </w:r>
+                          </w:p>
+                          <w:p>
+                            <w:pPr>
+                              <w:spacing w:after="0" w:line="240" w:lineRule="auto"/>
+                              <w:rPr>
+                                <w:rFonts w:ascii="Consolas" w:hAnsi="Consolas"/>
+                              </w:rPr>
+                            </w:pPr>
+                          </w:p>
+                          <w:p>
+                            <w:pPr>
+                              <w:spacing w:after="0" w:line="240" w:lineRule="auto"/>
+                              <w:rPr>
+                                <w:rFonts w:ascii="Consolas" w:hAnsi="Consolas"/>
+                              </w:rPr>
+                            </w:pPr>
+                            <w:proofErr w:type="spellStart"/>
+                            <w:r>
+                              <w:rPr>
+                                <w:rFonts w:ascii="Consolas" w:hAnsi="Consolas"/>
+                              </w:rPr>
+                              <w:t>model_general</w:t>
+                            </w:r>
+                            <w:proofErr w:type="spellEnd"/>
+                            <w:r>
+                              <w:rPr>
+                                <w:rFonts w:ascii="Consolas" w:hAnsi="Consolas"/>
+                              </w:rPr>
+                              <w:t xml:space="preserve"> &lt;- </w:t>
+                            </w:r>
+                            <w:proofErr w:type="gramStart"/>
+                            <w:r>
+                              <w:rPr>
+                                <w:rFonts w:ascii="Consolas" w:hAnsi="Consolas"/>
+                              </w:rPr>
+                              <w:t>gam(</w:t>
+                            </w:r>
+                            <w:proofErr w:type="gramEnd"/>
+                            <w:r>
+                              <w:rPr>
+                                <w:rFonts w:ascii="Consolas" w:hAnsi="Consolas"/>
+                              </w:rPr>
+                              <w:t xml:space="preserve">detections ~ </w:t>
+                            </w:r>
+                            <w:proofErr w:type="gramStart"/>
+                            <w:r>
+                              <w:rPr>
+                                <w:rFonts w:ascii="Consolas" w:hAnsi="Consolas"/>
+                              </w:rPr>
+                              <w:t>s(</w:t>
+                            </w:r>
+                            <w:proofErr w:type="spellStart"/>
+                            <w:proofErr w:type="gramEnd"/>
+                            <w:r>
+                              <w:rPr>
+                                <w:rFonts w:ascii="Consolas" w:hAnsi="Consolas"/>
+                              </w:rPr>
+                              <w:t>yday</w:t>
+                            </w:r>
+                            <w:proofErr w:type="spellEnd"/>
+                            <w:r>
+                              <w:rPr>
+                                <w:rFonts w:ascii="Consolas" w:hAnsi="Consolas"/>
+                              </w:rPr>
+                              <w:t xml:space="preserve">, bs = "cc") + </w:t>
+                            </w:r>
+                          </w:p>
+                          <w:p>
+                            <w:pPr>
+                              <w:spacing w:after="0" w:line="240" w:lineRule="auto"/>
+                              <w:rPr>
+                                <w:rFonts w:ascii="Consolas" w:hAnsi="Consolas"/>
+                              </w:rPr>
+                            </w:pPr>
+                            <w:r>
+                              <w:rPr>
+                                <w:rFonts w:ascii="Consolas" w:hAnsi="Consolas"/>
+                              </w:rPr>
+                              <w:t xml:space="preserve">                                  </w:t>
+                            </w:r>
+                            <w:proofErr w:type="gramStart"/>
+                            <w:r>
+                              <w:rPr>
+                                <w:rFonts w:ascii="Consolas" w:hAnsi="Consolas"/>
+                              </w:rPr>
+                              <w:t>s(</w:t>
+                            </w:r>
+                            <w:proofErr w:type="gramEnd"/>
+                            <w:r>
+                              <w:rPr>
+                                <w:rFonts w:ascii="Consolas" w:hAnsi="Consolas"/>
+                              </w:rPr>
+                              <w:t>site, bs = "re"),</w:t>
+                            </w:r>
+                            <w:r>
+                              <w:rPr>
+                                <w:rFonts w:ascii="Consolas" w:hAnsi="Consolas"/>
+                              </w:rPr>
+                              <w:t xml:space="preserve"> </w:t>
+                            </w:r>
+                          </w:p>
+                          <w:p>
+                            <w:pPr>
+                              <w:spacing w:after="0" w:line="240" w:lineRule="auto"/>
+                              <w:rPr>
+                                <w:rFonts w:ascii="Consolas" w:hAnsi="Consolas"/>
+                              </w:rPr>
+                            </w:pPr>
+                            <w:r>
+                              <w:rPr>
+                                <w:rFonts w:ascii="Consolas" w:hAnsi="Consolas"/>
+                              </w:rPr>
+                              <w:t xml:space="preserve">                     </w:t>
+                            </w:r>
+                            <w:r>
+                              <w:rPr>
+                                <w:rFonts w:ascii="Consolas" w:hAnsi="Consolas"/>
+                              </w:rPr>
+                              <w:t xml:space="preserve">family = </w:t>
+                            </w:r>
+                            <w:proofErr w:type="spellStart"/>
+                            <w:proofErr w:type="gramStart"/>
+                            <w:r>
+                              <w:rPr>
+                                <w:rFonts w:ascii="Consolas" w:hAnsi="Consolas"/>
+                              </w:rPr>
+                              <w:t>nb</w:t>
+                            </w:r>
+                            <w:proofErr w:type="spellEnd"/>
+                            <w:r>
+                              <w:rPr>
+                                <w:rFonts w:ascii="Consolas" w:hAnsi="Consolas"/>
+                              </w:rPr>
+                              <w:t>(</w:t>
+                            </w:r>
+                            <w:proofErr w:type="gramEnd"/>
+                            <w:r>
+                              <w:rPr>
+                                <w:rFonts w:ascii="Consolas" w:hAnsi="Consolas"/>
+                              </w:rPr>
+                              <w:t>),</w:t>
+                            </w:r>
+                          </w:p>
+                          <w:p>
+                            <w:pPr>
+                              <w:spacing w:after="0" w:line="240" w:lineRule="auto"/>
+                              <w:rPr>
+                                <w:rFonts w:ascii="Consolas" w:hAnsi="Consolas"/>
+                              </w:rPr>
+                            </w:pPr>
+                            <w:r>
+                              <w:rPr>
+                                <w:rFonts w:ascii="Consolas" w:hAnsi="Consolas"/>
+                              </w:rPr>
+                              <w:t xml:space="preserve">                     </w:t>
+                            </w:r>
+                            <w:r>
+                              <w:rPr>
+                                <w:rFonts w:ascii="Consolas" w:hAnsi="Consolas"/>
+                              </w:rPr>
+                              <w:t xml:space="preserve">data = data, </w:t>
+                            </w:r>
+                          </w:p>
+                          <w:p>
+                            <w:pPr>
+                              <w:spacing w:after="0" w:line="240" w:lineRule="auto"/>
+                              <w:rPr>
+                                <w:rFonts w:ascii="Consolas" w:hAnsi="Consolas"/>
+                              </w:rPr>
+                            </w:pPr>
+                            <w:r>
+                              <w:rPr>
+                                <w:rFonts w:ascii="Consolas" w:hAnsi="Consolas"/>
+                              </w:rPr>
+                              <w:t xml:space="preserve">                     </w:t>
+                            </w:r>
+                            <w:r>
+                              <w:rPr>
+                                <w:rFonts w:ascii="Consolas" w:hAnsi="Consolas"/>
+                              </w:rPr>
+                              <w:t>method = "REML")</w:t>
+                            </w:r>
+                          </w:p>
+                          <w:p/>
+                        </w:txbxContent>
+                      </wps:txbx>
+                      <wps:bodyPr rot="0" vert="horz" wrap="square" lIns="91440" tIns="45720" rIns="91440" bIns="45720" anchor="t" anchorCtr="0">
+                        <a:noAutofit/>
+                      </wps:bodyPr>
+                    </wps:wsp>
+                  </a:graphicData>
+                </a:graphic>
+                <wp14:sizeRelH relativeFrom="margin">
+                  <wp14:pctWidth>0</wp14:pctWidth>
+                </wp14:sizeRelH>
+                <wp14:sizeRelV relativeFrom="margin">
+                  <wp14:pctHeight>0</wp14:pctHeight>
+                </wp14:sizeRelV>
+              </wp:anchor>
+            </w:drawing>
+          </mc:Choice>
+          <mc:Fallback>
+            <w:pict>
+              <v:shape w14:anchorId="798CD77E" id="_x0000_s1028" type="#_x0000_t202" style="position:absolute;margin-left:19.4pt;margin-top:267.15pt;width:438.65pt;height:166.2pt;z-index:251663360;visibility:visible;mso-wrap-style:square;mso-width-percent:0;mso-height-percent:0;mso-wrap-distance-left:9pt;mso-wrap-distance-top:3.6pt;mso-wrap-distance-right:9pt;mso-wrap-distance-bottom:3.6pt;mso-position-horizontal:absolute;mso-position-horizontal-relative:text;mso-position-vertical:absolute;mso-position-vertical-relative:text;mso-width-percent:0;mso-height-percent:0;mso-width-relative:margin;mso-height-relative:margin;v-text-anchor:top" o:gfxdata="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" filled="f" stroked="f">
+                <v:textbox>
+                  <w:txbxContent>
+                    <w:p>
+                      <w:pPr>
+                        <w:spacing w:after="0" w:line="240" w:lineRule="auto"/>
+                        <w:rPr>
+                          <w:rFonts w:ascii="Consolas" w:hAnsi="Consolas"/>
+                        </w:rPr>
+                      </w:pPr>
+                      <w:proofErr w:type="spellStart"/>
+                      <w:r>
+                        <w:rPr>
+                          <w:rFonts w:ascii="Consolas" w:hAnsi="Consolas"/>
+                        </w:rPr>
+                        <w:t>model_year</w:t>
+                      </w:r>
+                      <w:proofErr w:type="spellEnd"/>
+                      <w:r>
+                        <w:rPr>
+                          <w:rFonts w:ascii="Consolas" w:hAnsi="Consolas"/>
+                        </w:rPr>
+                        <w:t xml:space="preserve"> &lt;- </w:t>
+                      </w:r>
+                      <w:proofErr w:type="gramStart"/>
+                      <w:r>
+                        <w:rPr>
+                          <w:rFonts w:ascii="Consolas" w:hAnsi="Consolas"/>
+                        </w:rPr>
+                        <w:t>gam(</w:t>
+                      </w:r>
+                      <w:proofErr w:type="gramEnd"/>
+                      <w:r>
+                        <w:rPr>
+                          <w:rFonts w:ascii="Consolas" w:hAnsi="Consolas"/>
+                        </w:rPr>
+                        <w:t xml:space="preserve">detections ~ </w:t>
+                      </w:r>
+                      <w:proofErr w:type="gramStart"/>
+                      <w:r>
+                        <w:rPr>
+                          <w:rFonts w:ascii="Consolas" w:hAnsi="Consolas"/>
+                        </w:rPr>
+                        <w:t>s(</w:t>
+                      </w:r>
+                      <w:proofErr w:type="spellStart"/>
+                      <w:proofErr w:type="gramEnd"/>
+                      <w:r>
+                        <w:rPr>
+                          <w:rFonts w:ascii="Consolas" w:hAnsi="Consolas"/>
+                        </w:rPr>
+                        <w:t>yday</w:t>
+                      </w:r>
+                      <w:proofErr w:type="spellEnd"/>
+                      <w:r>
+                        <w:rPr>
+                          <w:rFonts w:ascii="Consolas" w:hAnsi="Consolas"/>
+                        </w:rPr>
+                        <w:t xml:space="preserve">, bs = "cc", by = year) + </w:t>
+                      </w:r>
+                    </w:p>
+                    <w:p>
+                      <w:pPr>
+                        <w:spacing w:after="0" w:line="240" w:lineRule="auto"/>
+                        <w:rPr>
+                          <w:rFonts w:ascii="Consolas" w:hAnsi="Consolas"/>
+                        </w:rPr>
+                      </w:pPr>
+                      <w:r>
+                        <w:rPr>
+                          <w:rFonts w:ascii="Consolas" w:hAnsi="Consolas"/>
+                        </w:rPr>
+                        <w:t xml:space="preserve">                               </w:t>
+                      </w:r>
+                      <w:proofErr w:type="gramStart"/>
+                      <w:r>
+                        <w:rPr>
+                          <w:rFonts w:ascii="Consolas" w:hAnsi="Consolas"/>
+                        </w:rPr>
+                        <w:t>s(</w:t>
+                      </w:r>
+                      <w:proofErr w:type="gramEnd"/>
+                      <w:r>
+                        <w:rPr>
+                          <w:rFonts w:ascii="Consolas" w:hAnsi="Consolas"/>
+                        </w:rPr>
+                        <w:t>site, bs = "re"),</w:t>
+                      </w:r>
+                      <w:r>
+                        <w:rPr>
+                          <w:rFonts w:ascii="Consolas" w:hAnsi="Consolas"/>
+                        </w:rPr>
+                        <w:t xml:space="preserve"> </w:t>
+                      </w:r>
+                    </w:p>
+                    <w:p>
+                      <w:pPr>
+                        <w:spacing w:after="0" w:line="240" w:lineRule="auto"/>
+                        <w:rPr>
+                          <w:rFonts w:ascii="Consolas" w:hAnsi="Consolas"/>
+                        </w:rPr>
+                      </w:pPr>
+                      <w:r>
+                        <w:rPr>
+                          <w:rFonts w:ascii="Consolas" w:hAnsi="Consolas"/>
+                        </w:rPr>
+                        <w:t xml:space="preserve">                  </w:t>
+                      </w:r>
+                      <w:r>
+                        <w:rPr>
+                          <w:rFonts w:ascii="Consolas" w:hAnsi="Consolas"/>
+                        </w:rPr>
+                        <w:t xml:space="preserve">family = </w:t>
+                      </w:r>
+                      <w:proofErr w:type="spellStart"/>
+                      <w:proofErr w:type="gramStart"/>
+                      <w:r>
+                        <w:rPr>
+                          <w:rFonts w:ascii="Consolas" w:hAnsi="Consolas"/>
+                        </w:rPr>
+                        <w:t>nb</w:t>
+                      </w:r>
+                      <w:proofErr w:type="spellEnd"/>
+                      <w:r>
+                        <w:rPr>
+                          <w:rFonts w:ascii="Consolas" w:hAnsi="Consolas"/>
+                        </w:rPr>
+                        <w:t>(</w:t>
+                      </w:r>
+                      <w:proofErr w:type="gramEnd"/>
+                      <w:r>
+                        <w:rPr>
+                          <w:rFonts w:ascii="Consolas" w:hAnsi="Consolas"/>
+                        </w:rPr>
+                        <w:t xml:space="preserve">), </w:t>
+                      </w:r>
+                    </w:p>
+                    <w:p>
+                      <w:pPr>
+                        <w:spacing w:after="0" w:line="240" w:lineRule="auto"/>
+                        <w:rPr>
+                          <w:rFonts w:ascii="Consolas" w:hAnsi="Consolas"/>
+                        </w:rPr>
+                      </w:pPr>
+                      <w:r>
+                        <w:rPr>
+                          <w:rFonts w:ascii="Consolas" w:hAnsi="Consolas"/>
+                        </w:rPr>
+                        <w:t xml:space="preserve">                  </w:t>
+                      </w:r>
+                      <w:r>
+                        <w:rPr>
+                          <w:rFonts w:ascii="Consolas" w:hAnsi="Consolas"/>
+                        </w:rPr>
+                        <w:t xml:space="preserve">data = data, </w:t>
+                      </w:r>
+                    </w:p>
+                    <w:p>
+                      <w:pPr>
+                        <w:spacing w:after="0" w:line="240" w:lineRule="auto"/>
+                        <w:rPr>
+                          <w:rFonts w:ascii="Consolas" w:hAnsi="Consolas"/>
+                        </w:rPr>
+                      </w:pPr>
+                      <w:r>
+                        <w:rPr>
+                          <w:rFonts w:ascii="Consolas" w:hAnsi="Consolas"/>
+                        </w:rPr>
+                        <w:t xml:space="preserve">                  </w:t>
+                      </w:r>
+                      <w:r>
+                        <w:rPr>
+                          <w:rFonts w:ascii="Consolas" w:hAnsi="Consolas"/>
+                        </w:rPr>
+                        <w:t>method = "REML")</w:t>
+                      </w:r>
+                    </w:p>
+                    <w:p>
+                      <w:pPr>
+                        <w:spacing w:after="0" w:line="240" w:lineRule="auto"/>
+                        <w:rPr>
+                          <w:rFonts w:ascii="Consolas" w:hAnsi="Consolas"/>
+                        </w:rPr>
+                      </w:pPr>
+                    </w:p>
+                    <w:p>
+                      <w:pPr>
+                        <w:spacing w:after="0" w:line="240" w:lineRule="auto"/>
+                        <w:rPr>
+                          <w:rFonts w:ascii="Consolas" w:hAnsi="Consolas"/>
+                        </w:rPr>
+                      </w:pPr>
+                      <w:proofErr w:type="spellStart"/>
+                      <w:r>
+                        <w:rPr>
+                          <w:rFonts w:ascii="Consolas" w:hAnsi="Consolas"/>
+                        </w:rPr>
+                        <w:t>model_general</w:t>
+                      </w:r>
+                      <w:proofErr w:type="spellEnd"/>
+                      <w:r>
+                        <w:rPr>
+                          <w:rFonts w:ascii="Consolas" w:hAnsi="Consolas"/>
+                        </w:rPr>
+                        <w:t xml:space="preserve"> &lt;- </w:t>
+                      </w:r>
+                      <w:proofErr w:type="gramStart"/>
+                      <w:r>
+                        <w:rPr>
+                          <w:rFonts w:ascii="Consolas" w:hAnsi="Consolas"/>
+                        </w:rPr>
+                        <w:t>gam(</w:t>
+                      </w:r>
+                      <w:proofErr w:type="gramEnd"/>
+                      <w:r>
+                        <w:rPr>
+                          <w:rFonts w:ascii="Consolas" w:hAnsi="Consolas"/>
+                        </w:rPr>
+                        <w:t xml:space="preserve">detections ~ </w:t>
+                      </w:r>
+                      <w:proofErr w:type="gramStart"/>
+                      <w:r>
+                        <w:rPr>
+                          <w:rFonts w:ascii="Consolas" w:hAnsi="Consolas"/>
+                        </w:rPr>
+                        <w:t>s(</w:t>
+                      </w:r>
+                      <w:proofErr w:type="spellStart"/>
+                      <w:proofErr w:type="gramEnd"/>
+                      <w:r>
+                        <w:rPr>
+                          <w:rFonts w:ascii="Consolas" w:hAnsi="Consolas"/>
+                        </w:rPr>
+                        <w:t>yday</w:t>
+                      </w:r>
+                      <w:proofErr w:type="spellEnd"/>
+                      <w:r>
+                        <w:rPr>
+                          <w:rFonts w:ascii="Consolas" w:hAnsi="Consolas"/>
+                        </w:rPr>
+                        <w:t xml:space="preserve">, bs = "cc") + </w:t>
+                      </w:r>
+                    </w:p>
+                    <w:p>
+                      <w:pPr>
+                        <w:spacing w:after="0" w:line="240" w:lineRule="auto"/>
+                        <w:rPr>
+                          <w:rFonts w:ascii="Consolas" w:hAnsi="Consolas"/>
+                        </w:rPr>
+                      </w:pPr>
+                      <w:r>
+                        <w:rPr>
+                          <w:rFonts w:ascii="Consolas" w:hAnsi="Consolas"/>
+                        </w:rPr>
+                        <w:t xml:space="preserve">                                  </w:t>
+                      </w:r>
+                      <w:proofErr w:type="gramStart"/>
+                      <w:r>
+                        <w:rPr>
+                          <w:rFonts w:ascii="Consolas" w:hAnsi="Consolas"/>
+                        </w:rPr>
+                        <w:t>s(</w:t>
+                      </w:r>
+                      <w:proofErr w:type="gramEnd"/>
+                      <w:r>
+                        <w:rPr>
+                          <w:rFonts w:ascii="Consolas" w:hAnsi="Consolas"/>
+                        </w:rPr>
+                        <w:t>site, bs = "re"),</w:t>
+                      </w:r>
+                      <w:r>
+                        <w:rPr>
+                          <w:rFonts w:ascii="Consolas" w:hAnsi="Consolas"/>
+                        </w:rPr>
+                        <w:t xml:space="preserve"> </w:t>
+                      </w:r>
+                    </w:p>
+                    <w:p>
+                      <w:pPr>
+                        <w:spacing w:after="0" w:line="240" w:lineRule="auto"/>
+                        <w:rPr>
+                          <w:rFonts w:ascii="Consolas" w:hAnsi="Consolas"/>
+                        </w:rPr>
+                      </w:pPr>
+                      <w:r>
+                        <w:rPr>
+                          <w:rFonts w:ascii="Consolas" w:hAnsi="Consolas"/>
+                        </w:rPr>
+                        <w:t xml:space="preserve">                     </w:t>
+                      </w:r>
+                      <w:r>
+                        <w:rPr>
+                          <w:rFonts w:ascii="Consolas" w:hAnsi="Consolas"/>
+                        </w:rPr>
+                        <w:t xml:space="preserve">family = </w:t>
+                      </w:r>
+                      <w:proofErr w:type="spellStart"/>
+                      <w:proofErr w:type="gramStart"/>
+                      <w:r>
+                        <w:rPr>
+                          <w:rFonts w:ascii="Consolas" w:hAnsi="Consolas"/>
+                        </w:rPr>
+                        <w:t>nb</w:t>
+                      </w:r>
+                      <w:proofErr w:type="spellEnd"/>
+                      <w:r>
+                        <w:rPr>
+                          <w:rFonts w:ascii="Consolas" w:hAnsi="Consolas"/>
+                        </w:rPr>
+                        <w:t>(</w:t>
+                      </w:r>
+                      <w:proofErr w:type="gramEnd"/>
+                      <w:r>
+                        <w:rPr>
+                          <w:rFonts w:ascii="Consolas" w:hAnsi="Consolas"/>
+                        </w:rPr>
+                        <w:t>),</w:t>
+                      </w:r>
+                    </w:p>
+                    <w:p>
+                      <w:pPr>
+                        <w:spacing w:after="0" w:line="240" w:lineRule="auto"/>
+                        <w:rPr>
+                          <w:rFonts w:ascii="Consolas" w:hAnsi="Consolas"/>
+                        </w:rPr>
+                      </w:pPr>
+                      <w:r>
+                        <w:rPr>
+                          <w:rFonts w:ascii="Consolas" w:hAnsi="Consolas"/>
+                        </w:rPr>
+                        <w:t xml:space="preserve">                     </w:t>
+                      </w:r>
+                      <w:r>
+                        <w:rPr>
+                          <w:rFonts w:ascii="Consolas" w:hAnsi="Consolas"/>
+                        </w:rPr>
+                        <w:t xml:space="preserve">data = data, </w:t>
+                      </w:r>
+                    </w:p>
+                    <w:p>
+                      <w:pPr>
+                        <w:spacing w:after="0" w:line="240" w:lineRule="auto"/>
+                        <w:rPr>
+                          <w:rFonts w:ascii="Consolas" w:hAnsi="Consolas"/>
+                        </w:rPr>
+                      </w:pPr>
+                      <w:r>
+                        <w:rPr>
+                          <w:rFonts w:ascii="Consolas" w:hAnsi="Consolas"/>
+                        </w:rPr>
+                        <w:t xml:space="preserve">                     </w:t>
+                      </w:r>
+                      <w:r>
+                        <w:rPr>
+                          <w:rFonts w:ascii="Consolas" w:hAnsi="Consolas"/>
+                        </w:rPr>
+                        <w:t>method = "REML")</w:t>
+                      </w:r>
+                    </w:p>
+                    <w:p/>
+                  </w:txbxContent>
+                </v:textbox>
+                <w10:wrap type="topAndBottom"/>
+              </v:shape>
+            </w:pict>
+          </mc:Fallback>
+        </mc:AlternateContent>
+      </w:r>
+      <w:r>
+        <w:t>W</w:t>
+      </w:r>
+      <w:r>
+        <w:t>e used a Generalized Additive Model (GAM), which is well suited for modeling nonlinear and potentially cyclic patterns, such as seasonal variation across the breeding period. Using the qualified ARUs (</w:t>
+      </w:r>
+      <w:r>
+        <w:rPr>
+          <w:color w:val="EE0000"/>
+        </w:rPr>
+        <w:t xml:space="preserve">Fig. </w:t>
+      </w:r>
+      <w:proofErr w:type="spellStart"/>
+      <w:r>
+        <w:rPr>
+          <w:color w:val="EE0000"/>
+        </w:rPr>
+        <w:t>aru_proportion</w:t>
+      </w:r>
+      <w:proofErr w:type="spellEnd"/>
+      <w:r>
+        <w:t xml:space="preserve">), daily detection counts were extracted as the response variable, with Julian day as the predictor. To account for repeated measures and site-specific variation, we included site as a random effect, while allowing the seasonal pattern (smooth function of Julian day) to vary by year. This model structure assumes that the expected number of detections changes smoothly over the breeding season, with distinct seasonal patterns for each year, while accounting for random differences in baseline detection rates among sites. The number of detections was modeled as a negative binomial count process to accommodate overdispersion in the data. Models were fitted using the </w:t>
+      </w:r>
+      <w:proofErr w:type="spellStart"/>
+      <w:proofErr w:type="gramStart"/>
+      <w:r>
+        <w:t>mgcv</w:t>
+      </w:r>
+      <w:proofErr w:type="spellEnd"/>
+      <w:r>
+        <w:t>::gam(</w:t>
+      </w:r>
+      <w:proofErr w:type="gramEnd"/>
+      <w:r>
+        <w:t>) function in R (Wood, 2017), with restricted maximum likelihood (REML) estimation. The final model formulations were:</w:t>
+      </w:r>
+    </w:p>
+    <w:p/>
+    <w:p>
+      <w:r>
+        <w:t xml:space="preserve">These models </w:t>
+      </w:r>
+      <w:r>
+        <w:t>could generate</w:t>
+      </w:r>
+      <w:r>
+        <w:t xml:space="preserve"> smooth seasonal activity curves for each year individually</w:t>
+      </w:r>
+      <w:r>
+        <w:t xml:space="preserve"> (</w:t>
+      </w:r>
+      <w:proofErr w:type="spellStart"/>
+      <w:r>
+        <w:t>model_year</w:t>
+      </w:r>
+      <w:proofErr w:type="spellEnd"/>
+      <w:r>
+        <w:t>)</w:t>
+      </w:r>
+      <w:r>
+        <w:t xml:space="preserve"> and an overall curve representing the general seasonal pattern across all sites</w:t>
+      </w:r>
+      <w:r>
+        <w:t xml:space="preserve"> (</w:t>
+      </w:r>
+      <w:proofErr w:type="spellStart"/>
+      <w:r>
+        <w:t>model_general</w:t>
+      </w:r>
+      <w:proofErr w:type="spellEnd"/>
+      <w:r>
+        <w:t>)</w:t>
+      </w:r>
+      <w:r>
+        <w:t>.</w:t>
       </w:r>
     </w:p>
     <w:p/>
     <w:p/>
     <w:p>
-      <w:r>
-        <w:t xml:space="preserve"> </w:t>
-      </w:r>
-    </w:p>
-    <w:p/>
-    <w:p>
-      <w:r>
-        <w:t>The seasonal activity pattern was then represented by the proportion of these sites (ARUs) with OSFL detections over time.</w:t>
-      </w:r>
-    </w:p>
-    <w:p/>
-    <w:p>
-      <w:r>
-        <w:t>Generalized additive model with polynomial</w:t>
-      </w:r>
-      <w:r>
-        <w:t xml:space="preserve"> terms. Try to see whether the temporal variation </w:t>
-      </w:r>
-      <w:proofErr w:type="gramStart"/>
-      <w:r>
-        <w:t>change</w:t>
-      </w:r>
-      <w:proofErr w:type="gramEnd"/>
-      <w:r>
-        <w:t xml:space="preserve"> due to the weather</w:t>
-      </w:r>
-      <w:r>
-        <w:t>.</w:t>
-      </w:r>
-    </w:p>
-    <w:p>
-      <w:r>
-        <w:t>Qualified ARU site - a</w:t>
-      </w:r>
-      <w:r>
-        <w:t>t least 2 consecutive days of detection”</w:t>
-      </w:r>
-      <w:r>
-        <w:t xml:space="preserve"> </w:t>
-      </w:r>
-      <w:r>
-        <w:t>as evidence of recurring presence during that perio</w:t>
-      </w:r>
-      <w:r>
-        <w:t xml:space="preserve">d. This filtering was done to only use sites with at least two </w:t>
-      </w:r>
-      <w:proofErr w:type="spellStart"/>
-      <w:r>
-        <w:t>consective</w:t>
-      </w:r>
-      <w:proofErr w:type="spellEnd"/>
-      <w:r>
-        <w:t xml:space="preserve"> days of detection OSFL. </w:t>
-      </w:r>
-    </w:p>
-    <w:p>
-      <w:r>
-        <w:t>“Model the number of detections as a negative binomial count process.</w:t>
-      </w:r>
-      <w:r>
-        <w:br/>
-      </w:r>
-      <w:r>
-        <w:rPr>
-          <w:rFonts w:hint="eastAsia"/>
-        </w:rPr>
-        <w:t xml:space="preserve">We used the GAM model given the expected pattern of natural cycle of breeding activity. Using the </w:t>
-      </w:r>
-      <w:r>
-        <w:t>qualified</w:t>
-      </w:r>
-      <w:r>
-        <w:rPr>
-          <w:rFonts w:hint="eastAsia"/>
-        </w:rPr>
-        <w:t xml:space="preserve"> ARUs (Fig XYZ), we extracted the daily detection as the response variable (Fig XYZ) and the Julian day as response variable. We further added year and site to account for the random effect. We use the </w:t>
-      </w:r>
-      <w:proofErr w:type="gramStart"/>
-      <w:r>
-        <w:rPr>
-          <w:rFonts w:hint="eastAsia"/>
-        </w:rPr>
-        <w:t>XYZ::XYZ(</w:t>
-      </w:r>
-      <w:proofErr w:type="gramEnd"/>
-      <w:r>
-        <w:rPr>
-          <w:rFonts w:hint="eastAsia"/>
-        </w:rPr>
-        <w:t xml:space="preserve">) function in R, to fit the GAM model, The final model in R looks like this: </w:t>
-      </w:r>
-    </w:p>
-    <w:p>
-      <w:r>
-        <w:t>The expected number of detections changes smoothly over the day of year,</w:t>
-      </w:r>
-      <w:r>
-        <w:br/>
-        <w:t>with a separate seasonal pattern for each year,</w:t>
-      </w:r>
-      <w:r>
-        <w:br/>
-        <w:t>while accounting for random differences in baseline detection rates across sites.</w:t>
-      </w:r>
-    </w:p>
-    <w:p>
       <w:pPr>
         <w:rPr>
           <w:rFonts w:eastAsiaTheme="majorEastAsia" w:cstheme="majorBidi"/>
@@ -1623,66 +2713,127 @@
       </w:r>
     </w:p>
     <w:p>
+      <w:pPr>
+        <w:rPr>
+          <w:color w:val="00B0F0"/>
+        </w:rPr>
+      </w:pPr>
       <w:r>
         <w:rPr>
           <w:rFonts w:hint="eastAsia"/>
+          <w:color w:val="00B0F0"/>
         </w:rPr>
         <w:t>We used all data available from our study site (Fig. XYZ) without filtering. We selected the use of occupancy modelling given their assumptions: XYZ (?)</w:t>
       </w:r>
     </w:p>
-    <w:p/>
-    <w:p>
-      <w:r>
+    <w:p>
+      <w:pPr>
+        <w:rPr>
+          <w:color w:val="00B0F0"/>
+        </w:rPr>
+      </w:pPr>
+    </w:p>
+    <w:p>
+      <w:pPr>
+        <w:rPr>
+          <w:color w:val="00B0F0"/>
+        </w:rPr>
+      </w:pPr>
+      <w:r>
+        <w:rPr>
+          <w:color w:val="00B0F0"/>
+        </w:rPr>
         <w:t xml:space="preserve">Occupancy modelling with LiDAR covariates. Try to identify whether </w:t>
       </w:r>
       <w:proofErr w:type="gramStart"/>
       <w:r>
+        <w:rPr>
+          <w:color w:val="00B0F0"/>
+        </w:rPr>
         <w:t>the spatial</w:t>
       </w:r>
       <w:proofErr w:type="gramEnd"/>
       <w:r>
+        <w:rPr>
+          <w:color w:val="00B0F0"/>
+        </w:rPr>
         <w:t xml:space="preserve"> variation </w:t>
       </w:r>
       <w:proofErr w:type="gramStart"/>
       <w:r>
+        <w:rPr>
+          <w:color w:val="00B0F0"/>
+        </w:rPr>
         <w:t>change</w:t>
       </w:r>
       <w:proofErr w:type="gramEnd"/>
       <w:r>
+        <w:rPr>
+          <w:color w:val="00B0F0"/>
+        </w:rPr>
         <w:t xml:space="preserve"> due to </w:t>
       </w:r>
       <w:proofErr w:type="gramStart"/>
       <w:r>
+        <w:rPr>
+          <w:color w:val="00B0F0"/>
+        </w:rPr>
         <w:t>the environmental</w:t>
       </w:r>
       <w:proofErr w:type="gramEnd"/>
       <w:r>
+        <w:rPr>
+          <w:color w:val="00B0F0"/>
+        </w:rPr>
         <w:t xml:space="preserve"> variation</w:t>
       </w:r>
       <w:r>
+        <w:rPr>
+          <w:color w:val="00B0F0"/>
+        </w:rPr>
         <w:t xml:space="preserve">. </w:t>
       </w:r>
     </w:p>
     <w:p>
-      <w:r>
+      <w:pPr>
+        <w:rPr>
+          <w:color w:val="00B0F0"/>
+        </w:rPr>
+      </w:pPr>
+      <w:r>
+        <w:rPr>
+          <w:color w:val="00B0F0"/>
+        </w:rPr>
         <w:t>Use data from all sites (no filtering out low detection data</w:t>
       </w:r>
       <w:proofErr w:type="gramStart"/>
       <w:r>
+        <w:rPr>
+          <w:color w:val="00B0F0"/>
+        </w:rPr>
         <w:t>), but</w:t>
       </w:r>
       <w:proofErr w:type="gramEnd"/>
       <w:r>
+        <w:rPr>
+          <w:color w:val="00B0F0"/>
+        </w:rPr>
         <w:t xml:space="preserve"> need to use the result from the temporal pattern to identify the breeding season (?), or use temporal covariate to account for the temporal </w:t>
       </w:r>
       <w:proofErr w:type="spellStart"/>
       <w:proofErr w:type="gramStart"/>
       <w:r>
+        <w:rPr>
+          <w:color w:val="00B0F0"/>
+        </w:rPr>
         <w:t>variation.Use</w:t>
       </w:r>
       <w:proofErr w:type="spellEnd"/>
       <w:proofErr w:type="gramEnd"/>
       <w:r>
+        <w:rPr>
+          <w:color w:val="00B0F0"/>
+        </w:rPr>
         <w:t xml:space="preserve"> grouping to get the detection matrix. </w:t>
       </w:r>
     </w:p>
@@ -1712,23 +2863,33 @@
         <w:t xml:space="preserve">Temporal pattern </w:t>
       </w:r>
     </w:p>
+    <w:p>
+      <w:r>
+        <w:t>The negative binomial GAM revealed clear seasonal patterns in OSFL vocal activity</w:t>
+      </w:r>
+      <w:r>
+        <w:t xml:space="preserve"> (</w:t>
+      </w:r>
+      <w:r>
+        <w:rPr>
+          <w:color w:val="EE0000"/>
+        </w:rPr>
+        <w:t>Fig. XYZ</w:t>
+      </w:r>
+      <w:r>
+        <w:t>)</w:t>
+      </w:r>
+      <w:r>
+        <w:t xml:space="preserve">. Smooth terms for Julian day were all highly significant, showing the strong seasonal patterns of OSFL detections. Random site effects were also significant, indicating considerable variation in baseline detection rates among </w:t>
+      </w:r>
+      <w:r>
+        <w:t>sites</w:t>
+      </w:r>
+      <w:r>
+        <w:t>. The model explained 35.2% of the deviance, capturing the overall temporal pattern of OSFL vocal activity across the three years.</w:t>
+      </w:r>
+    </w:p>
     <w:p/>
-    <w:p>
-      <w:r>
-        <w:t xml:space="preserve">The GAM explained 35.2% of the deviance in daily detection counts, indicating that the model effectively captured broad seasonal patterns in vocal activity, though substantial day-to-day variability </w:t>
-      </w:r>
-      <w:proofErr w:type="gramStart"/>
-      <w:r>
-        <w:t>remained.”</w:t>
-      </w:r>
-      <w:proofErr w:type="gramEnd"/>
-    </w:p>
-    <w:p/>
-    <w:p>
-      <w:r>
-        <w:t>The generalized additive model (GAM) explained 35.2% of the deviance in daily detection counts, indicating that it captured substantial seasonal variation in vocal activity across years and sites. The smooth terms for day of year were highly significant in all years (p &lt; 0.001), suggesting clear temporal patterns in detections during the breeding season, while the random effect for site accounted for additional spatial variability.</w:t>
-      </w:r>
-    </w:p>
     <w:p/>
     <w:p>
       <w:pPr>
@@ -1849,13 +3010,6 @@
           <w:lang w:val="en-CA"/>
         </w:rPr>
       </w:pPr>
-    </w:p>
-    <w:p>
-      <w:pPr>
-        <w:rPr>
-          <w:lang w:val="en-CA"/>
-        </w:rPr>
-      </w:pPr>
       <w:proofErr w:type="gramStart"/>
       <w:r>
         <w:rPr>
@@ -2057,7 +3211,23 @@
         <w:t>For spatial pattern</w:t>
       </w:r>
     </w:p>
-    <w:p/>
+    <w:p>
+      <w:pPr>
+        <w:spacing w:line="259" w:lineRule="auto"/>
+      </w:pPr>
+      <w:r>
+        <w:br w:type="page"/>
+      </w:r>
+    </w:p>
+    <w:p>
+      <w:pPr>
+        <w:pStyle w:val="Heading1"/>
+      </w:pPr>
+      <w:r>
+        <w:lastRenderedPageBreak/>
+        <w:t>References</w:t>
+      </w:r>
+    </w:p>
     <w:sectPr>
       <w:pgSz w:w="12240" w:h="15840"/>
       <w:pgMar w:top="1440" w:right="1440" w:bottom="1440" w:left="1440" w:header="720" w:footer="720" w:gutter="0"/>

</xml_diff>